<commit_message>
submission changes for prev exercise
</commit_message>
<xml_diff>
--- a/HW1/IAI_HW1_Dry.docx
+++ b/HW1/IAI_HW1_Dry.docx
@@ -255,9 +255,8 @@
           <w:rtl/>
           <w:lang w:bidi="he-IL"/>
         </w:rPr>
-        <w:t xml:space="preserve">אלון </w:t>
-      </w:r>
-      <w:proofErr w:type="spellStart"/>
+        <w:t>אלון פנפיל</w:t>
+      </w:r>
       <w:r>
         <w:rPr>
           <w:rFonts w:hint="cs"/>
@@ -269,9 +268,55 @@
           <w:rtl/>
           <w:lang w:bidi="he-IL"/>
         </w:rPr>
-        <w:t>פנפיל</w:t>
-      </w:r>
-      <w:proofErr w:type="spellEnd"/>
+        <w:t xml:space="preserve"> </w:t>
+      </w:r>
+      <w:r>
+        <w:rPr>
+          <w:b/>
+          <w:bCs/>
+          <w:color w:val="156082" w:themeColor="accent1"/>
+          <w:sz w:val="32"/>
+          <w:szCs w:val="32"/>
+          <w:lang w:bidi="he-IL"/>
+        </w:rPr>
+        <w:t>318598166</w:t>
+      </w:r>
+    </w:p>
+    <w:p>
+      <w:pPr>
+        <w:rPr>
+          <w:color w:val="156082" w:themeColor="accent1"/>
+          <w:sz w:val="32"/>
+          <w:szCs w:val="32"/>
+          <w:rtl/>
+          <w:lang w:bidi="he-IL"/>
+        </w:rPr>
+      </w:pPr>
+      <w:r>
+        <w:rPr>
+          <w:color w:val="156082" w:themeColor="accent1"/>
+          <w:sz w:val="32"/>
+          <w:szCs w:val="32"/>
+          <w:rtl/>
+          <w:lang w:bidi="he-IL"/>
+        </w:rPr>
+        <w:br w:type="page"/>
+      </w:r>
+    </w:p>
+    <w:p>
+      <w:pPr>
+        <w:bidi/>
+        <w:rPr>
+          <w:b/>
+          <w:bCs/>
+          <w:color w:val="156082" w:themeColor="accent1"/>
+          <w:sz w:val="32"/>
+          <w:szCs w:val="32"/>
+          <w:u w:val="single"/>
+          <w:rtl/>
+          <w:lang w:bidi="he-IL"/>
+        </w:rPr>
+      </w:pPr>
       <w:r>
         <w:rPr>
           <w:rFonts w:hint="cs"/>
@@ -280,48 +325,16 @@
           <w:color w:val="156082" w:themeColor="accent1"/>
           <w:sz w:val="32"/>
           <w:szCs w:val="32"/>
-          <w:rtl/>
-          <w:lang w:bidi="he-IL"/>
-        </w:rPr>
-        <w:t xml:space="preserve"> </w:t>
-      </w:r>
-      <w:r>
-        <w:rPr>
-          <w:b/>
-          <w:bCs/>
-          <w:color w:val="156082" w:themeColor="accent1"/>
-          <w:sz w:val="32"/>
-          <w:szCs w:val="32"/>
-          <w:lang w:bidi="he-IL"/>
-        </w:rPr>
-        <w:t>318598166</w:t>
-      </w:r>
-    </w:p>
-    <w:p>
-      <w:pPr>
-        <w:rPr>
-          <w:color w:val="156082" w:themeColor="accent1"/>
-          <w:sz w:val="32"/>
-          <w:szCs w:val="32"/>
-          <w:rtl/>
-          <w:lang w:bidi="he-IL"/>
-        </w:rPr>
-      </w:pPr>
-      <w:r>
-        <w:rPr>
-          <w:color w:val="156082" w:themeColor="accent1"/>
-          <w:sz w:val="32"/>
-          <w:szCs w:val="32"/>
-          <w:rtl/>
-          <w:lang w:bidi="he-IL"/>
-        </w:rPr>
-        <w:br w:type="page"/>
-      </w:r>
-    </w:p>
-    <w:p>
-      <w:pPr>
-        <w:bidi/>
-        <w:rPr>
+          <w:u w:val="single"/>
+          <w:rtl/>
+          <w:lang w:bidi="he-IL"/>
+        </w:rPr>
+        <w:lastRenderedPageBreak/>
+        <w:t>שאלה</w:t>
+      </w:r>
+      <w:r>
+        <w:rPr>
+          <w:rFonts w:hint="cs"/>
           <w:b/>
           <w:bCs/>
           <w:color w:val="156082" w:themeColor="accent1"/>
@@ -331,40 +344,12 @@
           <w:rtl/>
           <w:lang w:bidi="he-IL"/>
         </w:rPr>
-      </w:pPr>
-      <w:r>
-        <w:rPr>
-          <w:rFonts w:hint="cs"/>
-          <w:b/>
-          <w:bCs/>
-          <w:color w:val="156082" w:themeColor="accent1"/>
-          <w:sz w:val="32"/>
-          <w:szCs w:val="32"/>
-          <w:u w:val="single"/>
-          <w:rtl/>
-          <w:lang w:bidi="he-IL"/>
-        </w:rPr>
-        <w:lastRenderedPageBreak/>
-        <w:t>שאלה</w:t>
-      </w:r>
-      <w:r>
-        <w:rPr>
-          <w:rFonts w:hint="cs"/>
-          <w:b/>
-          <w:bCs/>
-          <w:color w:val="156082" w:themeColor="accent1"/>
-          <w:sz w:val="32"/>
-          <w:szCs w:val="32"/>
-          <w:u w:val="single"/>
-          <w:rtl/>
-          <w:lang w:bidi="he-IL"/>
-        </w:rPr>
         <w:t xml:space="preserve"> 1</w:t>
       </w:r>
     </w:p>
     <w:p>
       <w:pPr>
-        <w:pStyle w:val="ListParagraph"/>
+        <w:pStyle w:val="a9"/>
         <w:numPr>
           <w:ilvl w:val="0"/>
           <w:numId w:val="29"/>
@@ -480,7 +465,7 @@
     </w:p>
     <w:p>
       <w:pPr>
-        <w:pStyle w:val="ListParagraph"/>
+        <w:pStyle w:val="a9"/>
         <w:bidi/>
         <w:ind w:left="360"/>
         <w:rPr>
@@ -536,7 +521,7 @@
     </w:p>
     <w:p>
       <w:pPr>
-        <w:pStyle w:val="ListParagraph"/>
+        <w:pStyle w:val="a9"/>
         <w:bidi/>
         <w:ind w:left="360"/>
         <w:rPr>
@@ -618,7 +603,7 @@
     </w:p>
     <w:p>
       <w:pPr>
-        <w:pStyle w:val="ListParagraph"/>
+        <w:pStyle w:val="a9"/>
         <w:bidi/>
         <w:ind w:left="360"/>
         <w:rPr>
@@ -700,7 +685,7 @@
     </w:p>
     <w:p>
       <w:pPr>
-        <w:pStyle w:val="ListParagraph"/>
+        <w:pStyle w:val="a9"/>
         <w:numPr>
           <w:ilvl w:val="0"/>
           <w:numId w:val="29"/>
@@ -784,7 +769,7 @@
     </w:p>
     <w:p>
       <w:pPr>
-        <w:pStyle w:val="ListParagraph"/>
+        <w:pStyle w:val="a9"/>
         <w:numPr>
           <w:ilvl w:val="0"/>
           <w:numId w:val="29"/>
@@ -932,7 +917,7 @@
     </w:p>
     <w:p>
       <w:pPr>
-        <w:pStyle w:val="ListParagraph"/>
+        <w:pStyle w:val="a9"/>
         <w:numPr>
           <w:ilvl w:val="0"/>
           <w:numId w:val="29"/>
@@ -945,7 +930,6 @@
           <w:lang w:bidi="he-IL"/>
         </w:rPr>
       </w:pPr>
-      <w:proofErr w:type="spellStart"/>
       <w:r>
         <w:rPr>
           <w:rFonts w:hint="cs"/>
@@ -955,19 +939,7 @@
           <w:rtl/>
           <w:lang w:bidi="he-IL"/>
         </w:rPr>
-        <w:t>הפונקצייה</w:t>
-      </w:r>
-      <w:proofErr w:type="spellEnd"/>
-      <w:r>
-        <w:rPr>
-          <w:rFonts w:hint="cs"/>
-          <w:color w:val="156082" w:themeColor="accent1"/>
-          <w:sz w:val="24"/>
-          <w:szCs w:val="24"/>
-          <w:rtl/>
-          <w:lang w:bidi="he-IL"/>
-        </w:rPr>
-        <w:t xml:space="preserve"> </w:t>
+        <w:t xml:space="preserve">הפונקצייה </w:t>
       </w:r>
       <m:oMath>
         <m:r>
@@ -1064,7 +1036,7 @@
     </w:p>
     <w:p>
       <w:pPr>
-        <w:pStyle w:val="ListParagraph"/>
+        <w:pStyle w:val="a9"/>
         <w:numPr>
           <w:ilvl w:val="0"/>
           <w:numId w:val="29"/>
@@ -1138,7 +1110,7 @@
     </w:p>
     <w:p>
       <w:pPr>
-        <w:pStyle w:val="ListParagraph"/>
+        <w:pStyle w:val="a9"/>
         <w:numPr>
           <w:ilvl w:val="0"/>
           <w:numId w:val="29"/>
@@ -1189,7 +1161,7 @@
     </w:p>
     <w:p>
       <w:pPr>
-        <w:pStyle w:val="ListParagraph"/>
+        <w:pStyle w:val="a9"/>
         <w:numPr>
           <w:ilvl w:val="0"/>
           <w:numId w:val="29"/>
@@ -1278,31 +1250,7 @@
           <w:rtl/>
           <w:lang w:bidi="he-IL"/>
         </w:rPr>
-        <w:t xml:space="preserve">גרף המצבים עבור </w:t>
-      </w:r>
-      <w:proofErr w:type="spellStart"/>
-      <w:r>
-        <w:rPr>
-          <w:rFonts w:eastAsiaTheme="minorEastAsia" w:hint="cs"/>
-          <w:color w:val="156082" w:themeColor="accent1"/>
-          <w:sz w:val="24"/>
-          <w:szCs w:val="24"/>
-          <w:rtl/>
-          <w:lang w:bidi="he-IL"/>
-        </w:rPr>
-        <w:t>המפת</w:t>
-      </w:r>
-      <w:proofErr w:type="spellEnd"/>
-      <w:r>
-        <w:rPr>
-          <w:rFonts w:eastAsiaTheme="minorEastAsia" w:hint="cs"/>
-          <w:color w:val="156082" w:themeColor="accent1"/>
-          <w:sz w:val="24"/>
-          <w:szCs w:val="24"/>
-          <w:rtl/>
-          <w:lang w:bidi="he-IL"/>
-        </w:rPr>
-        <w:t xml:space="preserve"> </w:t>
+        <w:t xml:space="preserve">גרף המצבים עבור המפת </w:t>
       </w:r>
       <m:oMath>
         <m:r>
@@ -1330,7 +1278,7 @@
     </w:p>
     <w:p>
       <w:pPr>
-        <w:pStyle w:val="ListParagraph"/>
+        <w:pStyle w:val="a9"/>
         <w:bidi/>
         <w:ind w:left="360"/>
         <w:rPr>
@@ -1345,7 +1293,7 @@
     </w:p>
     <w:p>
       <w:pPr>
-        <w:pStyle w:val="ListParagraph"/>
+        <w:pStyle w:val="a9"/>
         <w:bidi/>
         <w:ind w:left="360"/>
         <w:rPr>
@@ -1360,7 +1308,7 @@
     </w:p>
     <w:p>
       <w:pPr>
-        <w:pStyle w:val="ListParagraph"/>
+        <w:pStyle w:val="a9"/>
         <w:bidi/>
         <w:ind w:left="360"/>
         <w:rPr>
@@ -1375,7 +1323,7 @@
     </w:p>
     <w:p>
       <w:pPr>
-        <w:pStyle w:val="ListParagraph"/>
+        <w:pStyle w:val="a9"/>
         <w:bidi/>
         <w:ind w:left="360"/>
         <w:rPr>
@@ -1402,7 +1350,7 @@
     </w:p>
     <w:p>
       <w:pPr>
-        <w:pStyle w:val="ListParagraph"/>
+        <w:pStyle w:val="a9"/>
         <w:bidi/>
         <w:ind w:left="360"/>
         <w:rPr>
@@ -1416,7 +1364,7 @@
     </w:p>
     <w:p>
       <w:pPr>
-        <w:pStyle w:val="ListParagraph"/>
+        <w:pStyle w:val="a9"/>
         <w:numPr>
           <w:ilvl w:val="0"/>
           <w:numId w:val="29"/>
@@ -1495,7 +1443,7 @@
             <w:szCs w:val="24"/>
             <w:lang w:bidi="he-IL"/>
           </w:rPr>
-          <m:t>14</m:t>
+          <m:t>9</m:t>
         </m:r>
       </m:oMath>
       <w:r>
@@ -1511,10 +1459,32 @@
       </w:r>
       <w:r>
         <w:rPr>
+          <w:rFonts w:eastAsiaTheme="minorEastAsia" w:hint="cs"/>
+          <w:color w:val="156082" w:themeColor="accent1"/>
+          <w:sz w:val="24"/>
+          <w:szCs w:val="24"/>
+          <w:rtl/>
+          <w:lang w:bidi="he-IL"/>
+        </w:rPr>
+        <w:t>, תוך שימוש במעבר ב</w:t>
+      </w:r>
+      <w:r>
+        <w:rPr>
           <w:rFonts w:eastAsiaTheme="minorEastAsia"/>
           <w:color w:val="156082" w:themeColor="accent1"/>
           <w:sz w:val="24"/>
           <w:szCs w:val="24"/>
+          <w:lang w:bidi="he-IL"/>
+        </w:rPr>
+        <w:t>portal</w:t>
+      </w:r>
+      <w:r>
+        <w:rPr>
+          <w:rFonts w:eastAsiaTheme="minorEastAsia" w:hint="cs"/>
+          <w:color w:val="156082" w:themeColor="accent1"/>
+          <w:sz w:val="24"/>
+          <w:szCs w:val="24"/>
+          <w:rtl/>
           <w:lang w:bidi="he-IL"/>
         </w:rPr>
         <w:t>.</w:t>
@@ -1522,7 +1492,7 @@
     </w:p>
     <w:p>
       <w:pPr>
-        <w:pStyle w:val="ListParagraph"/>
+        <w:pStyle w:val="a9"/>
         <w:numPr>
           <w:ilvl w:val="0"/>
           <w:numId w:val="29"/>
@@ -1593,7 +1563,7 @@
     </w:p>
     <w:tbl>
       <w:tblPr>
-        <w:tblStyle w:val="TableGrid"/>
+        <w:tblStyle w:val="af"/>
         <w:bidiVisual/>
         <w:tblW w:w="0" w:type="auto"/>
         <w:jc w:val="center"/>
@@ -2535,7 +2505,7 @@
     </w:p>
     <w:p>
       <w:pPr>
-        <w:pStyle w:val="ListParagraph"/>
+        <w:pStyle w:val="a9"/>
         <w:numPr>
           <w:ilvl w:val="0"/>
           <w:numId w:val="32"/>
@@ -2654,7 +2624,7 @@
     </w:p>
     <w:p>
       <w:pPr>
-        <w:pStyle w:val="ListParagraph"/>
+        <w:pStyle w:val="a9"/>
         <w:numPr>
           <w:ilvl w:val="0"/>
           <w:numId w:val="32"/>
@@ -2774,7 +2744,7 @@
     </w:p>
     <w:p>
       <w:pPr>
-        <w:pStyle w:val="ListParagraph"/>
+        <w:pStyle w:val="a9"/>
         <w:numPr>
           <w:ilvl w:val="0"/>
           <w:numId w:val="32"/>
@@ -3065,7 +3035,7 @@
     </w:p>
     <w:p>
       <w:pPr>
-        <w:pStyle w:val="ListParagraph"/>
+        <w:pStyle w:val="a9"/>
         <w:numPr>
           <w:ilvl w:val="0"/>
           <w:numId w:val="32"/>
@@ -3719,7 +3689,7 @@
     </w:p>
     <w:p>
       <w:pPr>
-        <w:pStyle w:val="ListParagraph"/>
+        <w:pStyle w:val="a9"/>
         <w:numPr>
           <w:ilvl w:val="0"/>
           <w:numId w:val="34"/>
@@ -3886,7 +3856,7 @@
     </w:p>
     <w:p>
       <w:pPr>
-        <w:pStyle w:val="ListParagraph"/>
+        <w:pStyle w:val="a9"/>
         <w:numPr>
           <w:ilvl w:val="0"/>
           <w:numId w:val="34"/>
@@ -3959,7 +3929,7 @@
     </w:p>
     <w:p>
       <w:pPr>
-        <w:pStyle w:val="ListParagraph"/>
+        <w:pStyle w:val="a9"/>
         <w:numPr>
           <w:ilvl w:val="0"/>
           <w:numId w:val="34"/>
@@ -4179,7 +4149,7 @@
     </w:p>
     <w:p>
       <w:pPr>
-        <w:pStyle w:val="ListParagraph"/>
+        <w:pStyle w:val="a9"/>
         <w:numPr>
           <w:ilvl w:val="0"/>
           <w:numId w:val="34"/>
@@ -4206,7 +4176,7 @@
     </w:p>
     <w:p>
       <w:pPr>
-        <w:pStyle w:val="ListParagraph"/>
+        <w:pStyle w:val="a9"/>
         <w:bidi/>
         <w:ind w:left="360"/>
         <w:rPr>
@@ -4254,7 +4224,7 @@
     </w:p>
     <w:p>
       <w:pPr>
-        <w:pStyle w:val="ListParagraph"/>
+        <w:pStyle w:val="a9"/>
         <w:bidi/>
         <w:ind w:left="360"/>
         <w:rPr>
@@ -4455,7 +4425,7 @@
     </w:p>
     <w:p>
       <w:pPr>
-        <w:pStyle w:val="ListParagraph"/>
+        <w:pStyle w:val="a9"/>
         <w:bidi/>
         <w:ind w:left="360"/>
         <w:rPr>
@@ -4564,7 +4534,7 @@
     </w:p>
     <w:tbl>
       <w:tblPr>
-        <w:tblStyle w:val="TableGrid"/>
+        <w:tblStyle w:val="af"/>
         <w:tblpPr w:leftFromText="180" w:rightFromText="180" w:vertAnchor="text" w:horzAnchor="page" w:tblpX="3491" w:tblpY="72"/>
         <w:bidiVisual/>
         <w:tblW w:w="0" w:type="auto"/>
@@ -4582,7 +4552,7 @@
           </w:tcPr>
           <w:p>
             <w:pPr>
-              <w:pStyle w:val="ListParagraph"/>
+              <w:pStyle w:val="a9"/>
               <w:bidi/>
               <w:ind w:left="0"/>
               <w:rPr>
@@ -4603,7 +4573,7 @@
           </w:tcPr>
           <w:p>
             <w:pPr>
-              <w:pStyle w:val="ListParagraph"/>
+              <w:pStyle w:val="a9"/>
               <w:bidi/>
               <w:ind w:left="0"/>
               <w:rPr>
@@ -4634,7 +4604,7 @@
           </w:tcPr>
           <w:p>
             <w:pPr>
-              <w:pStyle w:val="ListParagraph"/>
+              <w:pStyle w:val="a9"/>
               <w:bidi/>
               <w:ind w:left="0"/>
               <w:rPr>
@@ -4668,7 +4638,7 @@
           </w:tcPr>
           <w:p>
             <w:pPr>
-              <w:pStyle w:val="ListParagraph"/>
+              <w:pStyle w:val="a9"/>
               <w:bidi/>
               <w:ind w:left="0"/>
               <w:rPr>
@@ -4700,7 +4670,7 @@
           </w:tcPr>
           <w:p>
             <w:pPr>
-              <w:pStyle w:val="ListParagraph"/>
+              <w:pStyle w:val="a9"/>
               <w:bidi/>
               <w:ind w:left="0"/>
               <w:rPr>
@@ -4793,7 +4763,7 @@
           </w:tcPr>
           <w:p>
             <w:pPr>
-              <w:pStyle w:val="ListParagraph"/>
+              <w:pStyle w:val="a9"/>
               <w:bidi/>
               <w:ind w:left="0"/>
               <w:rPr>
@@ -4928,7 +4898,7 @@
           </w:tcPr>
           <w:p>
             <w:pPr>
-              <w:pStyle w:val="ListParagraph"/>
+              <w:pStyle w:val="a9"/>
               <w:bidi/>
               <w:ind w:left="0"/>
               <w:rPr>
@@ -4961,7 +4931,7 @@
           </w:tcPr>
           <w:p>
             <w:pPr>
-              <w:pStyle w:val="ListParagraph"/>
+              <w:pStyle w:val="a9"/>
               <w:bidi/>
               <w:ind w:left="0"/>
               <w:rPr>
@@ -4996,7 +4966,7 @@
           </w:tcPr>
           <w:p>
             <w:pPr>
-              <w:pStyle w:val="ListParagraph"/>
+              <w:pStyle w:val="a9"/>
               <w:bidi/>
               <w:ind w:left="0"/>
               <w:rPr>
@@ -5129,7 +5099,7 @@
     </w:tbl>
     <w:p>
       <w:pPr>
-        <w:pStyle w:val="ListParagraph"/>
+        <w:pStyle w:val="a9"/>
         <w:bidi/>
         <w:ind w:left="360"/>
         <w:rPr>
@@ -5168,7 +5138,7 @@
     </w:p>
     <w:p>
       <w:pPr>
-        <w:pStyle w:val="ListParagraph"/>
+        <w:pStyle w:val="a9"/>
         <w:bidi/>
         <w:ind w:left="360"/>
         <w:rPr>
@@ -5182,7 +5152,7 @@
     </w:p>
     <w:p>
       <w:pPr>
-        <w:pStyle w:val="ListParagraph"/>
+        <w:pStyle w:val="a9"/>
         <w:bidi/>
         <w:ind w:left="360"/>
         <w:rPr>
@@ -5196,7 +5166,7 @@
     </w:p>
     <w:p>
       <w:pPr>
-        <w:pStyle w:val="ListParagraph"/>
+        <w:pStyle w:val="a9"/>
         <w:bidi/>
         <w:ind w:left="360"/>
         <w:rPr>
@@ -5210,7 +5180,7 @@
     </w:p>
     <w:p>
       <w:pPr>
-        <w:pStyle w:val="ListParagraph"/>
+        <w:pStyle w:val="a9"/>
         <w:numPr>
           <w:ilvl w:val="0"/>
           <w:numId w:val="32"/>
@@ -5248,7 +5218,7 @@
     </w:p>
     <w:p>
       <w:pPr>
-        <w:pStyle w:val="ListParagraph"/>
+        <w:pStyle w:val="a9"/>
         <w:bidi/>
         <w:ind w:left="360"/>
         <w:rPr>
@@ -5285,7 +5255,7 @@
     </w:p>
     <w:p>
       <w:pPr>
-        <w:pStyle w:val="ListParagraph"/>
+        <w:pStyle w:val="a9"/>
         <w:bidi/>
         <w:ind w:left="360"/>
         <w:rPr>
@@ -5334,7 +5304,7 @@
     </w:p>
     <w:p>
       <w:pPr>
-        <w:pStyle w:val="ListParagraph"/>
+        <w:pStyle w:val="a9"/>
         <w:bidi/>
         <w:ind w:left="360"/>
         <w:rPr>
@@ -5359,7 +5329,7 @@
     </w:p>
     <w:tbl>
       <w:tblPr>
-        <w:tblStyle w:val="TableGrid"/>
+        <w:tblStyle w:val="af"/>
         <w:tblpPr w:leftFromText="180" w:rightFromText="180" w:vertAnchor="text" w:horzAnchor="page" w:tblpX="9166" w:tblpY="619"/>
         <w:bidiVisual/>
         <w:tblW w:w="0" w:type="auto"/>
@@ -5377,7 +5347,7 @@
           </w:tcPr>
           <w:p>
             <w:pPr>
-              <w:pStyle w:val="ListParagraph"/>
+              <w:pStyle w:val="a9"/>
               <w:bidi/>
               <w:ind w:left="0"/>
               <w:rPr>
@@ -5405,7 +5375,7 @@
           </w:tcPr>
           <w:p>
             <w:pPr>
-              <w:pStyle w:val="ListParagraph"/>
+              <w:pStyle w:val="a9"/>
               <w:bidi/>
               <w:ind w:left="0"/>
               <w:rPr>
@@ -5433,7 +5403,7 @@
           </w:tcPr>
           <w:p>
             <w:pPr>
-              <w:pStyle w:val="ListParagraph"/>
+              <w:pStyle w:val="a9"/>
               <w:bidi/>
               <w:ind w:left="0"/>
               <w:rPr>
@@ -5462,7 +5432,7 @@
           </w:tcPr>
           <w:p>
             <w:pPr>
-              <w:pStyle w:val="ListParagraph"/>
+              <w:pStyle w:val="a9"/>
               <w:bidi/>
               <w:ind w:left="0"/>
               <w:rPr>
@@ -5490,7 +5460,7 @@
           </w:tcPr>
           <w:p>
             <w:pPr>
-              <w:pStyle w:val="ListParagraph"/>
+              <w:pStyle w:val="a9"/>
               <w:bidi/>
               <w:ind w:left="0"/>
               <w:rPr>
@@ -5518,7 +5488,7 @@
           </w:tcPr>
           <w:p>
             <w:pPr>
-              <w:pStyle w:val="ListParagraph"/>
+              <w:pStyle w:val="a9"/>
               <w:bidi/>
               <w:ind w:left="0"/>
               <w:rPr>
@@ -5548,7 +5518,7 @@
           </w:tcPr>
           <w:p>
             <w:pPr>
-              <w:pStyle w:val="ListParagraph"/>
+              <w:pStyle w:val="a9"/>
               <w:bidi/>
               <w:ind w:left="0"/>
               <w:rPr>
@@ -5576,7 +5546,7 @@
           </w:tcPr>
           <w:p>
             <w:pPr>
-              <w:pStyle w:val="ListParagraph"/>
+              <w:pStyle w:val="a9"/>
               <w:bidi/>
               <w:ind w:left="0"/>
               <w:rPr>
@@ -5604,7 +5574,7 @@
           </w:tcPr>
           <w:p>
             <w:pPr>
-              <w:pStyle w:val="ListParagraph"/>
+              <w:pStyle w:val="a9"/>
               <w:bidi/>
               <w:ind w:left="0"/>
               <w:rPr>
@@ -5630,7 +5600,7 @@
     </w:tbl>
     <w:p>
       <w:pPr>
-        <w:pStyle w:val="ListParagraph"/>
+        <w:pStyle w:val="a9"/>
         <w:bidi/>
         <w:ind w:left="360"/>
         <w:rPr>
@@ -5689,7 +5659,7 @@
     </w:p>
     <w:p>
       <w:pPr>
-        <w:pStyle w:val="ListParagraph"/>
+        <w:pStyle w:val="a9"/>
         <w:bidi/>
         <w:ind w:left="360"/>
         <w:rPr>
@@ -6027,7 +5997,7 @@
     </w:p>
     <w:tbl>
       <w:tblPr>
-        <w:tblStyle w:val="TableGrid"/>
+        <w:tblStyle w:val="af"/>
         <w:bidiVisual/>
         <w:tblW w:w="0" w:type="auto"/>
         <w:tblInd w:w="-5" w:type="dxa"/>
@@ -6336,7 +6306,7 @@
     </w:p>
     <w:p>
       <w:pPr>
-        <w:pStyle w:val="ListParagraph"/>
+        <w:pStyle w:val="a9"/>
         <w:numPr>
           <w:ilvl w:val="0"/>
           <w:numId w:val="35"/>
@@ -6455,7 +6425,7 @@
     </w:p>
     <w:p>
       <w:pPr>
-        <w:pStyle w:val="ListParagraph"/>
+        <w:pStyle w:val="a9"/>
         <w:numPr>
           <w:ilvl w:val="0"/>
           <w:numId w:val="35"/>
@@ -6622,7 +6592,7 @@
     </w:p>
     <w:p>
       <w:pPr>
-        <w:pStyle w:val="ListParagraph"/>
+        <w:pStyle w:val="a9"/>
         <w:numPr>
           <w:ilvl w:val="0"/>
           <w:numId w:val="35"/>
@@ -6648,7 +6618,7 @@
           <w:lang w:bidi="he-IL"/>
         </w:rPr>
         <w:drawing>
-          <wp:anchor distT="0" distB="0" distL="114300" distR="114300" simplePos="0" relativeHeight="251659264" behindDoc="0" locked="0" layoutInCell="1" allowOverlap="1" wp14:anchorId="3D9823EA" wp14:editId="11E71EDB">
+          <wp:anchor distT="0" distB="0" distL="114300" distR="114300" simplePos="0" relativeHeight="251659264" behindDoc="0" locked="0" layoutInCell="1" allowOverlap="1" wp14:anchorId="3D9823EA" wp14:editId="43E32CEB">
             <wp:simplePos x="0" y="0"/>
             <wp:positionH relativeFrom="column">
               <wp:posOffset>1513840</wp:posOffset>
@@ -7203,7 +7173,7 @@
     </w:p>
     <w:p>
       <w:pPr>
-        <w:pStyle w:val="ListParagraph"/>
+        <w:pStyle w:val="a9"/>
         <w:numPr>
           <w:ilvl w:val="0"/>
           <w:numId w:val="36"/>
@@ -9797,7 +9767,7 @@
     </w:p>
     <w:p>
       <w:pPr>
-        <w:pStyle w:val="ListParagraph"/>
+        <w:pStyle w:val="a9"/>
         <w:numPr>
           <w:ilvl w:val="0"/>
           <w:numId w:val="36"/>
@@ -10189,7 +10159,7 @@
     </w:p>
     <w:p>
       <w:pPr>
-        <w:pStyle w:val="ListParagraph"/>
+        <w:pStyle w:val="a9"/>
         <w:bidi/>
         <w:ind w:left="360"/>
         <w:rPr>
@@ -10534,7 +10504,7 @@
     </w:p>
     <w:p>
       <w:pPr>
-        <w:pStyle w:val="ListParagraph"/>
+        <w:pStyle w:val="a9"/>
         <w:bidi/>
         <w:ind w:left="360"/>
         <w:rPr>
@@ -10734,7 +10704,7 @@
     </w:p>
     <w:p>
       <w:pPr>
-        <w:pStyle w:val="ListParagraph"/>
+        <w:pStyle w:val="a9"/>
         <w:bidi/>
         <w:ind w:left="360"/>
         <w:rPr>
@@ -10891,7 +10861,7 @@
     </w:p>
     <w:p>
       <w:pPr>
-        <w:pStyle w:val="ListParagraph"/>
+        <w:pStyle w:val="a9"/>
         <w:bidi/>
         <w:ind w:left="360"/>
         <w:rPr>
@@ -11101,7 +11071,7 @@
     </w:p>
     <w:p>
       <w:pPr>
-        <w:pStyle w:val="ListParagraph"/>
+        <w:pStyle w:val="a9"/>
         <w:bidi/>
         <w:ind w:left="360"/>
         <w:rPr>
@@ -11211,7 +11181,7 @@
     </w:p>
     <w:p>
       <w:pPr>
-        <w:pStyle w:val="ListParagraph"/>
+        <w:pStyle w:val="a9"/>
         <w:bidi/>
         <w:ind w:left="360"/>
         <w:rPr>
@@ -12155,7 +12125,7 @@
     </w:p>
     <w:p>
       <w:pPr>
-        <w:pStyle w:val="ListParagraph"/>
+        <w:pStyle w:val="a9"/>
         <w:bidi/>
         <w:ind w:left="360"/>
         <w:rPr>
@@ -12456,7 +12426,7 @@
     </w:p>
     <w:p>
       <w:pPr>
-        <w:pStyle w:val="ListParagraph"/>
+        <w:pStyle w:val="a9"/>
         <w:bidi/>
         <w:ind w:left="360"/>
         <w:rPr>
@@ -12581,7 +12551,7 @@
     </w:p>
     <w:p>
       <w:pPr>
-        <w:pStyle w:val="ListParagraph"/>
+        <w:pStyle w:val="a9"/>
         <w:bidi/>
         <w:ind w:left="360"/>
         <w:rPr>
@@ -12631,7 +12601,7 @@
     </w:p>
     <w:p>
       <w:pPr>
-        <w:pStyle w:val="ListParagraph"/>
+        <w:pStyle w:val="a9"/>
         <w:numPr>
           <w:ilvl w:val="0"/>
           <w:numId w:val="38"/>
@@ -12742,7 +12712,7 @@
     </w:p>
     <w:p>
       <w:pPr>
-        <w:pStyle w:val="ListParagraph"/>
+        <w:pStyle w:val="a9"/>
         <w:numPr>
           <w:ilvl w:val="0"/>
           <w:numId w:val="38"/>
@@ -12820,10 +12790,37 @@
     </w:p>
     <w:p>
       <w:pPr>
-        <w:pStyle w:val="ListParagraph"/>
+        <w:pStyle w:val="a9"/>
         <w:bidi/>
         <w:ind w:left="360"/>
         <w:rPr>
+          <w:rFonts w:eastAsiaTheme="minorEastAsia"/>
+          <w:color w:val="156082" w:themeColor="accent1"/>
+          <w:sz w:val="24"/>
+          <w:szCs w:val="24"/>
+          <w:rtl/>
+          <w:lang w:val="en-GB" w:bidi="he-IL"/>
+        </w:rPr>
+      </w:pPr>
+      <w:r>
+        <w:rPr>
+          <w:rFonts w:eastAsiaTheme="minorEastAsia" w:hint="cs"/>
+          <w:color w:val="156082" w:themeColor="accent1"/>
+          <w:sz w:val="24"/>
+          <w:szCs w:val="24"/>
+          <w:rtl/>
+          <w:lang w:val="en-GB" w:bidi="he-IL"/>
+        </w:rPr>
+        <w:t>נחלק למקרים זרים:</w:t>
+      </w:r>
+    </w:p>
+    <w:p>
+      <w:pPr>
+        <w:pStyle w:val="a9"/>
+        <w:bidi/>
+        <w:ind w:left="360"/>
+        <w:rPr>
+          <w:rFonts w:hint="cs"/>
           <w:color w:val="156082" w:themeColor="accent1"/>
           <w:sz w:val="28"/>
           <w:szCs w:val="28"/>
@@ -12840,7 +12837,53 @@
           <w:rtl/>
           <w:lang w:val="en-GB" w:bidi="he-IL"/>
         </w:rPr>
-        <w:t xml:space="preserve"> נשים לב ש</w:t>
+        <w:t xml:space="preserve">אם הצומת הנוכחי אינו </w:t>
+      </w:r>
+      <w:r>
+        <w:rPr>
+          <w:rFonts w:eastAsiaTheme="minorEastAsia"/>
+          <w:color w:val="156082" w:themeColor="accent1"/>
+          <w:sz w:val="24"/>
+          <w:szCs w:val="24"/>
+          <w:lang w:bidi="he-IL"/>
+        </w:rPr>
+        <w:t>portal</w:t>
+      </w:r>
+      <w:r>
+        <w:rPr>
+          <w:rFonts w:eastAsiaTheme="minorEastAsia" w:hint="cs"/>
+          <w:color w:val="156082" w:themeColor="accent1"/>
+          <w:sz w:val="24"/>
+          <w:szCs w:val="24"/>
+          <w:rtl/>
+          <w:lang w:bidi="he-IL"/>
+        </w:rPr>
+        <w:t>:</w:t>
+      </w:r>
+    </w:p>
+    <w:p>
+      <w:pPr>
+        <w:pStyle w:val="a9"/>
+        <w:bidi/>
+        <w:ind w:left="360" w:firstLine="360"/>
+        <w:rPr>
+          <w:color w:val="156082" w:themeColor="accent1"/>
+          <w:sz w:val="28"/>
+          <w:szCs w:val="28"/>
+          <w:rtl/>
+          <w:lang w:bidi="he-IL"/>
+        </w:rPr>
+      </w:pPr>
+      <w:r>
+        <w:rPr>
+          <w:rFonts w:eastAsiaTheme="minorEastAsia" w:hint="cs"/>
+          <w:color w:val="156082" w:themeColor="accent1"/>
+          <w:sz w:val="24"/>
+          <w:szCs w:val="24"/>
+          <w:rtl/>
+          <w:lang w:val="en-GB" w:bidi="he-IL"/>
+        </w:rPr>
+        <w:t>נשים לב ש</w:t>
       </w:r>
       <m:oMath>
         <m:sSub>
@@ -13057,9 +13100,9 @@
     </w:p>
     <w:p>
       <w:pPr>
-        <w:pStyle w:val="ListParagraph"/>
+        <w:pStyle w:val="a9"/>
         <w:bidi/>
-        <w:ind w:left="360"/>
+        <w:ind w:left="360" w:firstLine="360"/>
         <w:rPr>
           <w:rFonts w:eastAsiaTheme="minorEastAsia"/>
           <w:color w:val="156082" w:themeColor="accent1"/>
@@ -13083,9 +13126,9 @@
     </w:p>
     <w:p>
       <w:pPr>
-        <w:pStyle w:val="ListParagraph"/>
+        <w:pStyle w:val="a9"/>
         <w:bidi/>
-        <w:ind w:left="360"/>
+        <w:ind w:left="360" w:firstLine="360"/>
         <w:rPr>
           <w:rFonts w:eastAsiaTheme="minorEastAsia"/>
           <w:color w:val="156082" w:themeColor="accent1"/>
@@ -13131,9 +13174,8 @@
     </w:p>
     <w:p>
       <w:pPr>
-        <w:pStyle w:val="ListParagraph"/>
+        <w:pStyle w:val="a9"/>
         <w:bidi/>
-        <w:ind w:left="360"/>
         <w:rPr>
           <w:rFonts w:eastAsiaTheme="minorEastAsia"/>
           <w:color w:val="156082" w:themeColor="accent1"/>
@@ -13152,6 +13194,7 @@
           <w:rtl/>
           <w:lang w:val="en-GB" w:bidi="he-IL"/>
         </w:rPr>
+        <w:lastRenderedPageBreak/>
         <w:t xml:space="preserve">אם </w:t>
       </w:r>
       <w:r>
@@ -13163,7 +13206,29 @@
           <w:rtl/>
           <w:lang w:val="en-GB" w:bidi="he-IL"/>
         </w:rPr>
-        <w:t>המרחק בנורמת מנהטן ממצב מקבל גדול מהמחיר של שימוש בפורטל, אז על פי הגדרת נורמת קמפוס</w:t>
+        <w:t xml:space="preserve">המרחק בנורמת מנהטן </w:t>
+      </w:r>
+      <w:r>
+        <w:rPr>
+          <w:rFonts w:eastAsiaTheme="minorEastAsia" w:hint="cs"/>
+          <w:color w:val="156082" w:themeColor="accent1"/>
+          <w:sz w:val="24"/>
+          <w:szCs w:val="24"/>
+          <w:rtl/>
+          <w:lang w:val="en-GB" w:bidi="he-IL"/>
+        </w:rPr>
+        <w:t xml:space="preserve">מהמצב הנוכחי והמצב העוקב, </w:t>
+      </w:r>
+      <w:r>
+        <w:rPr>
+          <w:rFonts w:eastAsiaTheme="minorEastAsia" w:hint="cs"/>
+          <w:color w:val="156082" w:themeColor="accent1"/>
+          <w:sz w:val="24"/>
+          <w:szCs w:val="24"/>
+          <w:rtl/>
+          <w:lang w:val="en-GB" w:bidi="he-IL"/>
+        </w:rPr>
+        <w:t>ממצב מקבל גדול מהמחיר של שימוש בפורטל, אז על פי הגדרת נורמת קמפוס</w:t>
       </w:r>
       <w:r>
         <w:rPr>
@@ -13212,36 +13277,33 @@
     </w:p>
     <w:p>
       <w:pPr>
-        <w:pStyle w:val="ListParagraph"/>
+        <w:pStyle w:val="a9"/>
         <w:bidi/>
-        <w:ind w:left="360"/>
-        <w:rPr>
-          <w:rFonts w:eastAsiaTheme="minorEastAsia"/>
-          <w:color w:val="156082" w:themeColor="accent1"/>
-          <w:sz w:val="24"/>
-          <w:szCs w:val="24"/>
-          <w:rtl/>
-          <w:lang w:val="en-GB" w:bidi="he-IL"/>
-        </w:rPr>
-      </w:pPr>
-      <w:r>
-        <w:rPr>
-          <w:rFonts w:eastAsiaTheme="minorEastAsia" w:hint="cs"/>
-          <w:color w:val="156082" w:themeColor="accent1"/>
-          <w:sz w:val="24"/>
-          <w:szCs w:val="24"/>
-          <w:rtl/>
-          <w:lang w:val="en-GB" w:bidi="he-IL"/>
-        </w:rPr>
-        <w:lastRenderedPageBreak/>
-        <w:t>כעת, מכיוון שע"פ הגדרת הבעיה, מחיר מינימלי להתקדמות ממצב אחד למצב אחר חסום מלמטה על ידי 1, מתקיים התנאי בהגדרת יוריסטיקה עקבית.</w:t>
+        <w:rPr>
+          <w:rFonts w:eastAsiaTheme="minorEastAsia" w:hint="cs"/>
+          <w:color w:val="156082" w:themeColor="accent1"/>
+          <w:sz w:val="24"/>
+          <w:szCs w:val="24"/>
+          <w:rtl/>
+          <w:lang w:val="en-GB" w:bidi="he-IL"/>
+        </w:rPr>
+      </w:pPr>
+      <w:r>
+        <w:rPr>
+          <w:rFonts w:eastAsiaTheme="minorEastAsia" w:hint="cs"/>
+          <w:color w:val="156082" w:themeColor="accent1"/>
+          <w:sz w:val="24"/>
+          <w:szCs w:val="24"/>
+          <w:rtl/>
+          <w:lang w:val="en-GB" w:bidi="he-IL"/>
+        </w:rPr>
+        <w:t>בכל אופן, נקבל שההפרש בין ערכי היוריסטיקות של המצבים יהיה 1 או 0.</w:t>
       </w:r>
     </w:p>
     <w:p>
       <w:pPr>
-        <w:pStyle w:val="ListParagraph"/>
+        <w:pStyle w:val="a9"/>
         <w:bidi/>
-        <w:ind w:left="360"/>
         <w:rPr>
           <w:rFonts w:eastAsiaTheme="minorEastAsia"/>
           <w:color w:val="156082" w:themeColor="accent1"/>
@@ -13260,7 +13322,77 @@
           <w:rtl/>
           <w:lang w:val="en-GB" w:bidi="he-IL"/>
         </w:rPr>
-        <w:t xml:space="preserve">לכן </w:t>
+        <w:t>כעת, מכיוון שע"פ הגדרת הבעיה, מחיר מינימלי להתקדמות ממצב אחד למצב אחר חסום מלמטה על ידי 1, מתקיים התנאי בהגדרת יוריסטיקה עקבית.</w:t>
+      </w:r>
+    </w:p>
+    <w:p>
+      <w:pPr>
+        <w:bidi/>
+        <w:rPr>
+          <w:rFonts w:eastAsiaTheme="minorEastAsia"/>
+          <w:color w:val="156082" w:themeColor="accent1"/>
+          <w:sz w:val="24"/>
+          <w:szCs w:val="24"/>
+          <w:rtl/>
+          <w:lang w:bidi="he-IL"/>
+        </w:rPr>
+      </w:pPr>
+      <w:r>
+        <w:rPr>
+          <w:rFonts w:eastAsiaTheme="minorEastAsia" w:hint="cs"/>
+          <w:color w:val="156082" w:themeColor="accent1"/>
+          <w:sz w:val="24"/>
+          <w:szCs w:val="24"/>
+          <w:rtl/>
+          <w:lang w:val="en-GB" w:bidi="he-IL"/>
+        </w:rPr>
+        <w:t xml:space="preserve">אם המצב הנוכחי הוא </w:t>
+      </w:r>
+      <w:r>
+        <w:rPr>
+          <w:rFonts w:eastAsiaTheme="minorEastAsia"/>
+          <w:color w:val="156082" w:themeColor="accent1"/>
+          <w:sz w:val="24"/>
+          <w:szCs w:val="24"/>
+          <w:lang w:bidi="he-IL"/>
+        </w:rPr>
+        <w:t>portal</w:t>
+      </w:r>
+      <w:r>
+        <w:rPr>
+          <w:rFonts w:eastAsiaTheme="minorEastAsia" w:hint="cs"/>
+          <w:color w:val="156082" w:themeColor="accent1"/>
+          <w:sz w:val="24"/>
+          <w:szCs w:val="24"/>
+          <w:rtl/>
+          <w:lang w:bidi="he-IL"/>
+        </w:rPr>
+        <w:t>:</w:t>
+      </w:r>
+    </w:p>
+    <w:p>
+      <w:pPr>
+        <w:bidi/>
+        <w:ind w:left="720"/>
+        <w:rPr>
+          <w:rFonts w:eastAsiaTheme="minorEastAsia"/>
+          <w:color w:val="156082" w:themeColor="accent1"/>
+          <w:sz w:val="24"/>
+          <w:szCs w:val="24"/>
+          <w:rtl/>
+          <w:lang w:bidi="he-IL"/>
+        </w:rPr>
+      </w:pPr>
+      <w:r>
+        <w:rPr>
+          <w:rFonts w:eastAsiaTheme="minorEastAsia" w:hint="cs"/>
+          <w:color w:val="156082" w:themeColor="accent1"/>
+          <w:sz w:val="24"/>
+          <w:szCs w:val="24"/>
+          <w:rtl/>
+          <w:lang w:bidi="he-IL"/>
+        </w:rPr>
+        <w:t xml:space="preserve">נשים לב שההפרש המקסימלי בין ערכי היוריסטיקות של המצב הנוכחי למצב העוקב, חסום מלמעלה על ידי </w:t>
       </w:r>
       <m:oMath>
         <m:sSub>
@@ -13272,7 +13404,7 @@
                 <w:color w:val="156082" w:themeColor="accent1"/>
                 <w:sz w:val="24"/>
                 <w:szCs w:val="24"/>
-                <w:lang w:val="en-GB" w:bidi="he-IL"/>
+                <w:lang w:bidi="he-IL"/>
               </w:rPr>
             </m:ctrlPr>
           </m:sSubPr>
@@ -13283,7 +13415,166 @@
                 <w:color w:val="156082" w:themeColor="accent1"/>
                 <w:sz w:val="24"/>
                 <w:szCs w:val="24"/>
-                <w:lang w:val="en-GB" w:bidi="he-IL"/>
+                <w:lang w:bidi="he-IL"/>
+              </w:rPr>
+              <m:t>C</m:t>
+            </m:r>
+          </m:e>
+          <m:sub>
+            <m:r>
+              <w:rPr>
+                <w:rFonts w:ascii="Cambria Math" w:eastAsiaTheme="minorEastAsia" w:hAnsi="Cambria Math"/>
+                <w:color w:val="156082" w:themeColor="accent1"/>
+                <w:sz w:val="24"/>
+                <w:szCs w:val="24"/>
+                <w:lang w:bidi="he-IL"/>
+              </w:rPr>
+              <m:t>portal</m:t>
+            </m:r>
+          </m:sub>
+        </m:sSub>
+        <m:r>
+          <w:rPr>
+            <w:rFonts w:ascii="Cambria Math" w:eastAsiaTheme="minorEastAsia" w:hAnsi="Cambria Math"/>
+            <w:color w:val="156082" w:themeColor="accent1"/>
+            <w:sz w:val="24"/>
+            <w:szCs w:val="24"/>
+            <w:lang w:bidi="he-IL"/>
+          </w:rPr>
+          <m:t>-1</m:t>
+        </m:r>
+      </m:oMath>
+      <w:r>
+        <w:rPr>
+          <w:rFonts w:eastAsiaTheme="minorEastAsia" w:hint="cs"/>
+          <w:color w:val="156082" w:themeColor="accent1"/>
+          <w:sz w:val="24"/>
+          <w:szCs w:val="24"/>
+          <w:rtl/>
+          <w:lang w:bidi="he-IL"/>
+        </w:rPr>
+        <w:t>. זאת מכיוון שתרחיש הקיצון הוא, שהמצב הנוכחי רחוק ממצב מקבל ביותר מ</w:t>
+      </w:r>
+      <m:oMath>
+        <m:r>
+          <w:rPr>
+            <w:rFonts w:ascii="Cambria Math" w:eastAsiaTheme="minorEastAsia" w:hAnsi="Cambria Math"/>
+            <w:color w:val="156082" w:themeColor="accent1"/>
+            <w:sz w:val="24"/>
+            <w:szCs w:val="24"/>
+            <w:lang w:bidi="he-IL"/>
+          </w:rPr>
+          <m:t>C_portal</m:t>
+        </m:r>
+      </m:oMath>
+      <w:r>
+        <w:rPr>
+          <w:rFonts w:eastAsiaTheme="minorEastAsia" w:hint="cs"/>
+          <w:color w:val="156082" w:themeColor="accent1"/>
+          <w:sz w:val="24"/>
+          <w:szCs w:val="24"/>
+          <w:rtl/>
+          <w:lang w:bidi="he-IL"/>
+        </w:rPr>
+        <w:t xml:space="preserve"> בנורמת מנהטן, והערך יוריסטיקה המינימלי שיכול להיות למצב עוקב הוא 1, או ההפך. כל תרחיש אחר ייצור הפרש קטן יותר בין ערכי היוריסטיקות. בכל אופן, מעבר למצב העוקב עולה </w:t>
+      </w:r>
+      <m:oMath>
+        <m:sSub>
+          <m:sSubPr>
+            <m:ctrlPr>
+              <w:rPr>
+                <w:rFonts w:ascii="Cambria Math" w:eastAsiaTheme="minorEastAsia" w:hAnsi="Cambria Math"/>
+                <w:i/>
+                <w:color w:val="156082" w:themeColor="accent1"/>
+                <w:sz w:val="24"/>
+                <w:szCs w:val="24"/>
+                <w:lang w:bidi="he-IL"/>
+              </w:rPr>
+            </m:ctrlPr>
+          </m:sSubPr>
+          <m:e>
+            <m:r>
+              <w:rPr>
+                <w:rFonts w:ascii="Cambria Math" w:eastAsiaTheme="minorEastAsia" w:hAnsi="Cambria Math"/>
+                <w:color w:val="156082" w:themeColor="accent1"/>
+                <w:sz w:val="24"/>
+                <w:szCs w:val="24"/>
+                <w:lang w:bidi="he-IL"/>
+              </w:rPr>
+              <m:t>C</m:t>
+            </m:r>
+          </m:e>
+          <m:sub>
+            <m:r>
+              <w:rPr>
+                <w:rFonts w:ascii="Cambria Math" w:eastAsiaTheme="minorEastAsia" w:hAnsi="Cambria Math"/>
+                <w:color w:val="156082" w:themeColor="accent1"/>
+                <w:sz w:val="24"/>
+                <w:szCs w:val="24"/>
+                <w:lang w:bidi="he-IL"/>
+              </w:rPr>
+              <m:t>portal</m:t>
+            </m:r>
+          </m:sub>
+        </m:sSub>
+      </m:oMath>
+      <w:r>
+        <w:rPr>
+          <w:rFonts w:eastAsiaTheme="minorEastAsia" w:hint="cs"/>
+          <w:color w:val="156082" w:themeColor="accent1"/>
+          <w:sz w:val="24"/>
+          <w:szCs w:val="24"/>
+          <w:rtl/>
+          <w:lang w:bidi="he-IL"/>
+        </w:rPr>
+        <w:t>, ולכן מתקיים התנאי בהגדרת יוריסטיקה עקבית.</w:t>
+      </w:r>
+    </w:p>
+    <w:p>
+      <w:pPr>
+        <w:bidi/>
+        <w:rPr>
+          <w:rFonts w:eastAsiaTheme="minorEastAsia" w:hint="cs"/>
+          <w:color w:val="156082" w:themeColor="accent1"/>
+          <w:sz w:val="24"/>
+          <w:szCs w:val="24"/>
+          <w:rtl/>
+          <w:lang w:bidi="he-IL"/>
+        </w:rPr>
+      </w:pPr>
+      <w:r>
+        <w:rPr>
+          <w:rFonts w:eastAsiaTheme="minorEastAsia" w:hint="cs"/>
+          <w:color w:val="156082" w:themeColor="accent1"/>
+          <w:sz w:val="24"/>
+          <w:szCs w:val="24"/>
+          <w:rtl/>
+          <w:lang w:bidi="he-IL"/>
+        </w:rPr>
+        <w:t xml:space="preserve">סה"כ הראינו שבכל מקרה מתקיים התנאי בהגדרת יוריסטיקה עקבית, לכן ניתן להסיק ש </w:t>
+      </w:r>
+      <m:oMath>
+        <m:sSub>
+          <m:sSubPr>
+            <m:ctrlPr>
+              <w:rPr>
+                <w:rFonts w:ascii="Cambria Math" w:eastAsiaTheme="minorEastAsia" w:hAnsi="Cambria Math"/>
+                <w:i/>
+                <w:color w:val="156082" w:themeColor="accent1"/>
+                <w:sz w:val="24"/>
+                <w:szCs w:val="24"/>
+                <w:lang w:bidi="he-IL"/>
+              </w:rPr>
+            </m:ctrlPr>
+          </m:sSubPr>
+          <m:e>
+            <m:r>
+              <w:rPr>
+                <w:rFonts w:ascii="Cambria Math" w:eastAsiaTheme="minorEastAsia" w:hAnsi="Cambria Math"/>
+                <w:color w:val="156082" w:themeColor="accent1"/>
+                <w:sz w:val="24"/>
+                <w:szCs w:val="24"/>
+                <w:lang w:bidi="he-IL"/>
               </w:rPr>
               <m:t>h</m:t>
             </m:r>
@@ -13295,38 +13586,28 @@
                 <w:color w:val="156082" w:themeColor="accent1"/>
                 <w:sz w:val="24"/>
                 <w:szCs w:val="24"/>
-                <w:lang w:val="en-GB" w:bidi="he-IL"/>
-              </w:rPr>
-              <m:t>CAPMUS</m:t>
+                <w:lang w:bidi="he-IL"/>
+              </w:rPr>
+              <m:t>CAMPUS</m:t>
             </m:r>
           </m:sub>
         </m:sSub>
       </m:oMath>
       <w:r>
         <w:rPr>
-          <w:rFonts w:eastAsiaTheme="minorEastAsia"/>
-          <w:color w:val="156082" w:themeColor="accent1"/>
-          <w:sz w:val="24"/>
-          <w:szCs w:val="24"/>
-          <w:lang w:val="en-GB" w:bidi="he-IL"/>
-        </w:rPr>
-        <w:t xml:space="preserve"> </w:t>
-      </w:r>
-      <w:r>
-        <w:rPr>
-          <w:rFonts w:eastAsiaTheme="minorEastAsia" w:hint="cs"/>
-          <w:color w:val="156082" w:themeColor="accent1"/>
-          <w:sz w:val="24"/>
-          <w:szCs w:val="24"/>
-          <w:rtl/>
-          <w:lang w:val="en-GB" w:bidi="he-IL"/>
-        </w:rPr>
-        <w:t>יוריסטיקה עקבית.</w:t>
+          <w:rFonts w:eastAsiaTheme="minorEastAsia" w:hint="cs"/>
+          <w:color w:val="156082" w:themeColor="accent1"/>
+          <w:sz w:val="24"/>
+          <w:szCs w:val="24"/>
+          <w:rtl/>
+          <w:lang w:bidi="he-IL"/>
+        </w:rPr>
+        <w:t xml:space="preserve"> יוריסטיקה עקבית על פי הגדרה.</w:t>
       </w:r>
     </w:p>
     <w:p>
       <w:pPr>
-        <w:pStyle w:val="ListParagraph"/>
+        <w:pStyle w:val="a9"/>
         <w:bidi/>
         <w:ind w:left="360"/>
         <w:rPr>
@@ -13573,15 +13854,12 @@
           <w:sz w:val="28"/>
           <w:szCs w:val="28"/>
           <w:u w:val="single"/>
-          <w:rtl/>
-          <w:lang w:bidi="he-IL"/>
-        </w:rPr>
-      </w:pPr>
-    </w:p>
-    <w:p>
-      <w:pPr>
-        <w:bidi/>
-        <w:rPr>
+          <w:lang w:bidi="he-IL"/>
+        </w:rPr>
+      </w:pPr>
+      <w:r>
+        <w:rPr>
+          <w:rFonts w:hint="cs"/>
           <w:b/>
           <w:bCs/>
           <w:color w:val="156082" w:themeColor="accent1"/>
@@ -13591,12 +13869,12 @@
           <w:rtl/>
           <w:lang w:bidi="he-IL"/>
         </w:rPr>
-      </w:pPr>
-    </w:p>
-    <w:p>
-      <w:pPr>
-        <w:bidi/>
-        <w:rPr>
+        <w:lastRenderedPageBreak/>
+        <w:t xml:space="preserve">שאלה </w:t>
+      </w:r>
+      <w:r>
+        <w:rPr>
+          <w:rFonts w:hint="cs"/>
           <w:b/>
           <w:bCs/>
           <w:color w:val="156082" w:themeColor="accent1"/>
@@ -13606,129 +13884,12 @@
           <w:rtl/>
           <w:lang w:bidi="he-IL"/>
         </w:rPr>
-      </w:pPr>
+        <w:t>6</w:t>
+      </w:r>
     </w:p>
     <w:p>
       <w:pPr>
-        <w:bidi/>
-        <w:rPr>
-          <w:b/>
-          <w:bCs/>
-          <w:color w:val="156082" w:themeColor="accent1"/>
-          <w:sz w:val="28"/>
-          <w:szCs w:val="28"/>
-          <w:u w:val="single"/>
-          <w:rtl/>
-          <w:lang w:bidi="he-IL"/>
-        </w:rPr>
-      </w:pPr>
-    </w:p>
-    <w:p>
-      <w:pPr>
-        <w:bidi/>
-        <w:rPr>
-          <w:b/>
-          <w:bCs/>
-          <w:color w:val="156082" w:themeColor="accent1"/>
-          <w:sz w:val="28"/>
-          <w:szCs w:val="28"/>
-          <w:u w:val="single"/>
-          <w:rtl/>
-          <w:lang w:bidi="he-IL"/>
-        </w:rPr>
-      </w:pPr>
-    </w:p>
-    <w:p>
-      <w:pPr>
-        <w:bidi/>
-        <w:rPr>
-          <w:b/>
-          <w:bCs/>
-          <w:color w:val="156082" w:themeColor="accent1"/>
-          <w:sz w:val="28"/>
-          <w:szCs w:val="28"/>
-          <w:u w:val="single"/>
-          <w:rtl/>
-          <w:lang w:bidi="he-IL"/>
-        </w:rPr>
-      </w:pPr>
-    </w:p>
-    <w:p>
-      <w:pPr>
-        <w:bidi/>
-        <w:rPr>
-          <w:b/>
-          <w:bCs/>
-          <w:color w:val="156082" w:themeColor="accent1"/>
-          <w:sz w:val="28"/>
-          <w:szCs w:val="28"/>
-          <w:u w:val="single"/>
-          <w:rtl/>
-          <w:lang w:bidi="he-IL"/>
-        </w:rPr>
-      </w:pPr>
-    </w:p>
-    <w:p>
-      <w:pPr>
-        <w:bidi/>
-        <w:rPr>
-          <w:b/>
-          <w:bCs/>
-          <w:color w:val="156082" w:themeColor="accent1"/>
-          <w:sz w:val="28"/>
-          <w:szCs w:val="28"/>
-          <w:u w:val="single"/>
-          <w:rtl/>
-          <w:lang w:bidi="he-IL"/>
-        </w:rPr>
-      </w:pPr>
-    </w:p>
-    <w:p>
-      <w:pPr>
-        <w:bidi/>
-        <w:rPr>
-          <w:b/>
-          <w:bCs/>
-          <w:color w:val="156082" w:themeColor="accent1"/>
-          <w:sz w:val="28"/>
-          <w:szCs w:val="28"/>
-          <w:u w:val="single"/>
-          <w:lang w:bidi="he-IL"/>
-        </w:rPr>
-      </w:pPr>
-      <w:r>
-        <w:rPr>
-          <w:rFonts w:hint="cs"/>
-          <w:b/>
-          <w:bCs/>
-          <w:color w:val="156082" w:themeColor="accent1"/>
-          <w:sz w:val="28"/>
-          <w:szCs w:val="28"/>
-          <w:u w:val="single"/>
-          <w:rtl/>
-          <w:lang w:bidi="he-IL"/>
-        </w:rPr>
-        <w:lastRenderedPageBreak/>
-        <w:t xml:space="preserve">שאלה </w:t>
-      </w:r>
-      <w:r>
-        <w:rPr>
-          <w:rFonts w:hint="cs"/>
-          <w:b/>
-          <w:bCs/>
-          <w:color w:val="156082" w:themeColor="accent1"/>
-          <w:sz w:val="28"/>
-          <w:szCs w:val="28"/>
-          <w:u w:val="single"/>
-          <w:rtl/>
-          <w:lang w:bidi="he-IL"/>
-        </w:rPr>
-        <w:t>6</w:t>
-      </w:r>
-    </w:p>
-    <w:p>
-      <w:pPr>
-        <w:pStyle w:val="ListParagraph"/>
+        <w:pStyle w:val="a9"/>
         <w:numPr>
           <w:ilvl w:val="0"/>
           <w:numId w:val="40"/>
@@ -13762,36 +13923,12 @@
           <w:rtl/>
           <w:lang w:bidi="he-IL"/>
         </w:rPr>
-        <w:t xml:space="preserve">האלגוריתם על מפה כללית עבור בעיית הניווט בקמפוס שלם. ראינו בהרצאה שכל מרחב החיפוש סופי </w:t>
-      </w:r>
-      <w:proofErr w:type="spellStart"/>
-      <w:r>
-        <w:rPr>
-          <w:rFonts w:eastAsiaTheme="minorEastAsia" w:hint="cs"/>
-          <w:color w:val="156082" w:themeColor="accent1"/>
-          <w:sz w:val="24"/>
-          <w:szCs w:val="24"/>
-          <w:rtl/>
-          <w:lang w:bidi="he-IL"/>
-        </w:rPr>
-        <w:t>וקשיר</w:t>
-      </w:r>
-      <w:proofErr w:type="spellEnd"/>
-      <w:r>
-        <w:rPr>
-          <w:rFonts w:eastAsiaTheme="minorEastAsia" w:hint="cs"/>
-          <w:color w:val="156082" w:themeColor="accent1"/>
-          <w:sz w:val="24"/>
-          <w:szCs w:val="24"/>
-          <w:rtl/>
-          <w:lang w:bidi="he-IL"/>
-        </w:rPr>
-        <w:t xml:space="preserve"> האלגוריתם ימצא פתרון במידה וקיים ולכן שלם. </w:t>
+        <w:t xml:space="preserve">האלגוריתם על מפה כללית עבור בעיית הניווט בקמפוס שלם. ראינו בהרצאה שכל מרחב החיפוש סופי וקשיר האלגוריתם ימצא פתרון במידה וקיים ולכן שלם. </w:t>
       </w:r>
     </w:p>
     <w:p>
       <w:pPr>
-        <w:pStyle w:val="ListParagraph"/>
+        <w:pStyle w:val="a9"/>
         <w:bidi/>
         <w:ind w:left="360"/>
         <w:rPr>
@@ -13860,7 +13997,7 @@
     </w:p>
     <w:p>
       <w:pPr>
-        <w:pStyle w:val="ListParagraph"/>
+        <w:pStyle w:val="a9"/>
         <w:bidi/>
         <w:ind w:left="360"/>
         <w:rPr>
@@ -13886,7 +14023,7 @@
     </w:p>
     <w:p>
       <w:pPr>
-        <w:pStyle w:val="ListParagraph"/>
+        <w:pStyle w:val="a9"/>
         <w:bidi/>
         <w:ind w:left="360"/>
         <w:rPr>
@@ -13912,7 +14049,7 @@
     </w:p>
     <w:p>
       <w:pPr>
-        <w:pStyle w:val="ListParagraph"/>
+        <w:pStyle w:val="a9"/>
         <w:numPr>
           <w:ilvl w:val="0"/>
           <w:numId w:val="40"/>
@@ -13996,7 +14133,7 @@
     </w:p>
     <w:p>
       <w:pPr>
-        <w:pStyle w:val="ListParagraph"/>
+        <w:pStyle w:val="a9"/>
         <w:bidi/>
         <w:ind w:left="360"/>
         <w:rPr>
@@ -14017,31 +14154,7 @@
           <w:rtl/>
           <w:lang w:val="en-GB" w:bidi="he-IL"/>
         </w:rPr>
-        <w:t xml:space="preserve">כפי שצוין קודם, תחת תנאים של מרחב חיפוש סופי </w:t>
-      </w:r>
-      <w:proofErr w:type="spellStart"/>
-      <w:r>
-        <w:rPr>
-          <w:rFonts w:eastAsiaTheme="minorEastAsia" w:hint="cs"/>
-          <w:color w:val="156082" w:themeColor="accent1"/>
-          <w:sz w:val="24"/>
-          <w:szCs w:val="24"/>
-          <w:rtl/>
-          <w:lang w:val="en-GB" w:bidi="he-IL"/>
-        </w:rPr>
-        <w:t>וקשיר</w:t>
-      </w:r>
-      <w:proofErr w:type="spellEnd"/>
-      <w:r>
-        <w:rPr>
-          <w:rFonts w:eastAsiaTheme="minorEastAsia" w:hint="cs"/>
-          <w:color w:val="156082" w:themeColor="accent1"/>
-          <w:sz w:val="24"/>
-          <w:szCs w:val="24"/>
-          <w:rtl/>
-          <w:lang w:val="en-GB" w:bidi="he-IL"/>
-        </w:rPr>
-        <w:t xml:space="preserve">, </w:t>
+        <w:t xml:space="preserve">כפי שצוין קודם, תחת תנאים של מרחב חיפוש סופי וקשיר, </w:t>
       </w:r>
       <m:oMath>
         <m:r>
@@ -14102,7 +14215,7 @@
     </w:p>
     <w:p>
       <w:pPr>
-        <w:pStyle w:val="ListParagraph"/>
+        <w:pStyle w:val="a9"/>
         <w:bidi/>
         <w:ind w:left="360"/>
         <w:rPr>
@@ -14172,12 +14285,11 @@
     </w:p>
     <w:p>
       <w:pPr>
-        <w:pStyle w:val="ListParagraph"/>
+        <w:pStyle w:val="a9"/>
         <w:bidi/>
         <w:ind w:left="360"/>
         <w:rPr>
           <w:rFonts w:eastAsiaTheme="minorEastAsia"/>
-          <w:i/>
           <w:color w:val="156082" w:themeColor="accent1"/>
           <w:sz w:val="24"/>
           <w:szCs w:val="24"/>
@@ -14222,7 +14334,147 @@
     </w:p>
     <w:p>
       <w:pPr>
-        <w:pStyle w:val="ListParagraph"/>
+        <w:pStyle w:val="a9"/>
+        <w:bidi/>
+        <w:ind w:left="360"/>
+        <w:rPr>
+          <w:rFonts w:eastAsiaTheme="minorEastAsia"/>
+          <w:color w:val="156082" w:themeColor="accent1"/>
+          <w:sz w:val="24"/>
+          <w:szCs w:val="24"/>
+          <w:rtl/>
+          <w:lang w:val="en-GB" w:bidi="he-IL"/>
+        </w:rPr>
+      </w:pPr>
+      <w:r>
+        <w:rPr>
+          <w:rFonts w:eastAsiaTheme="minorEastAsia" w:hint="cs"/>
+          <w:color w:val="156082" w:themeColor="accent1"/>
+          <w:sz w:val="24"/>
+          <w:szCs w:val="24"/>
+          <w:rtl/>
+          <w:lang w:val="en-GB" w:bidi="he-IL"/>
+        </w:rPr>
+        <w:t xml:space="preserve">מבחינת יוריסטיקות, </w:t>
+      </w:r>
+      <m:oMath>
+        <m:r>
+          <w:rPr>
+            <w:rFonts w:ascii="Cambria Math" w:eastAsiaTheme="minorEastAsia" w:hAnsi="Cambria Math"/>
+            <w:color w:val="156082" w:themeColor="accent1"/>
+            <w:sz w:val="24"/>
+            <w:szCs w:val="24"/>
+            <w:lang w:val="en-GB" w:bidi="he-IL"/>
+          </w:rPr>
+          <m:t>Greedy Best First Search</m:t>
+        </m:r>
+      </m:oMath>
+      <w:r>
+        <w:rPr>
+          <w:rFonts w:eastAsiaTheme="minorEastAsia" w:hint="cs"/>
+          <w:color w:val="156082" w:themeColor="accent1"/>
+          <w:sz w:val="24"/>
+          <w:szCs w:val="24"/>
+          <w:rtl/>
+          <w:lang w:val="en-GB" w:bidi="he-IL"/>
+        </w:rPr>
+        <w:t xml:space="preserve"> יהיה שלם</w:t>
+      </w:r>
+      <w:r>
+        <w:rPr>
+          <w:rFonts w:eastAsiaTheme="minorEastAsia"/>
+          <w:color w:val="156082" w:themeColor="accent1"/>
+          <w:sz w:val="24"/>
+          <w:szCs w:val="24"/>
+          <w:lang w:val="en-GB" w:bidi="he-IL"/>
+        </w:rPr>
+        <w:t xml:space="preserve"> </w:t>
+      </w:r>
+      <w:r>
+        <w:rPr>
+          <w:rFonts w:eastAsiaTheme="minorEastAsia" w:hint="cs"/>
+          <w:color w:val="156082" w:themeColor="accent1"/>
+          <w:sz w:val="24"/>
+          <w:szCs w:val="24"/>
+          <w:rtl/>
+          <w:lang w:val="en-GB" w:bidi="he-IL"/>
+        </w:rPr>
+        <w:t xml:space="preserve"> מעל מרחב סופי,</w:t>
+      </w:r>
+      <w:r>
+        <w:rPr>
+          <w:rFonts w:eastAsiaTheme="minorEastAsia" w:hint="cs"/>
+          <w:color w:val="156082" w:themeColor="accent1"/>
+          <w:sz w:val="24"/>
+          <w:szCs w:val="24"/>
+          <w:rtl/>
+          <w:lang w:val="en-GB" w:bidi="he-IL"/>
+        </w:rPr>
+        <w:t xml:space="preserve"> ולא קביל בכל אופן, ללא תלות ביוריסטיקה שעושים בה שימוש.</w:t>
+      </w:r>
+    </w:p>
+    <w:p>
+      <w:pPr>
+        <w:pStyle w:val="a9"/>
+        <w:bidi/>
+        <w:ind w:left="360"/>
+        <w:rPr>
+          <w:rFonts w:eastAsiaTheme="minorEastAsia" w:hint="cs"/>
+          <w:i/>
+          <w:color w:val="156082" w:themeColor="accent1"/>
+          <w:sz w:val="24"/>
+          <w:szCs w:val="24"/>
+          <w:lang w:bidi="he-IL"/>
+        </w:rPr>
+      </w:pPr>
+      <w:r>
+        <w:rPr>
+          <w:rFonts w:eastAsiaTheme="minorEastAsia" w:hint="cs"/>
+          <w:color w:val="156082" w:themeColor="accent1"/>
+          <w:sz w:val="24"/>
+          <w:szCs w:val="24"/>
+          <w:rtl/>
+          <w:lang w:val="en-GB" w:bidi="he-IL"/>
+        </w:rPr>
+        <w:t xml:space="preserve">באופן דומה, </w:t>
+      </w:r>
+      <m:oMath>
+        <m:r>
+          <w:rPr>
+            <w:rFonts w:ascii="Cambria Math" w:eastAsiaTheme="minorEastAsia" w:hAnsi="Cambria Math"/>
+            <w:color w:val="156082" w:themeColor="accent1"/>
+            <w:sz w:val="24"/>
+            <w:szCs w:val="24"/>
+            <w:lang w:val="en-GB" w:bidi="he-IL"/>
+          </w:rPr>
+          <m:t>Beam Search</m:t>
+        </m:r>
+      </m:oMath>
+      <w:r>
+        <w:rPr>
+          <w:rFonts w:eastAsiaTheme="minorEastAsia" w:hint="cs"/>
+          <w:color w:val="156082" w:themeColor="accent1"/>
+          <w:sz w:val="24"/>
+          <w:szCs w:val="24"/>
+          <w:rtl/>
+          <w:lang w:val="en-GB" w:bidi="he-IL"/>
+        </w:rPr>
+        <w:t xml:space="preserve"> לא שלם ולא קביל ללא תלות ביוריסטיקה שעושים בה שימוש.</w:t>
+      </w:r>
+      <w:r>
+        <w:rPr>
+          <w:rFonts w:eastAsiaTheme="minorEastAsia"/>
+          <w:color w:val="156082" w:themeColor="accent1"/>
+          <w:sz w:val="24"/>
+          <w:szCs w:val="24"/>
+          <w:lang w:bidi="he-IL"/>
+        </w:rPr>
+        <w:t xml:space="preserve"> </w:t>
+      </w:r>
+    </w:p>
+    <w:p>
+      <w:pPr>
+        <w:pStyle w:val="a9"/>
         <w:bidi/>
         <w:ind w:left="360"/>
         <w:rPr>
@@ -14312,7 +14564,7 @@
     </w:p>
     <w:p>
       <w:pPr>
-        <w:pStyle w:val="ListParagraph"/>
+        <w:pStyle w:val="a9"/>
         <w:numPr>
           <w:ilvl w:val="0"/>
           <w:numId w:val="39"/>
@@ -14455,7 +14707,7 @@
     </w:p>
     <w:p>
       <w:pPr>
-        <w:pStyle w:val="ListParagraph"/>
+        <w:pStyle w:val="a9"/>
         <w:numPr>
           <w:ilvl w:val="0"/>
           <w:numId w:val="43"/>
@@ -14594,7 +14846,7 @@
     </w:p>
     <w:p>
       <w:pPr>
-        <w:pStyle w:val="ListParagraph"/>
+        <w:pStyle w:val="a9"/>
         <w:bidi/>
         <w:ind w:left="360"/>
         <w:rPr>
@@ -14743,7 +14995,7 @@
     </w:p>
     <w:p>
       <w:pPr>
-        <w:pStyle w:val="ListParagraph"/>
+        <w:pStyle w:val="a9"/>
         <w:bidi/>
         <w:ind w:left="360"/>
         <w:rPr>
@@ -14881,7 +15133,7 @@
     </w:p>
     <w:p>
       <w:pPr>
-        <w:pStyle w:val="ListParagraph"/>
+        <w:pStyle w:val="a9"/>
         <w:bidi/>
         <w:ind w:left="360"/>
         <w:rPr>
@@ -15019,7 +15271,7 @@
     </w:p>
     <w:p>
       <w:pPr>
-        <w:pStyle w:val="ListParagraph"/>
+        <w:pStyle w:val="a9"/>
         <w:bidi/>
         <w:ind w:left="360"/>
         <w:rPr>
@@ -15279,7 +15531,7 @@
     </w:p>
     <w:p>
       <w:pPr>
-        <w:pStyle w:val="ListParagraph"/>
+        <w:pStyle w:val="a9"/>
         <w:bidi/>
         <w:ind w:left="360"/>
         <w:rPr>
@@ -15428,7 +15680,7 @@
     </w:p>
     <w:p>
       <w:pPr>
-        <w:pStyle w:val="ListParagraph"/>
+        <w:pStyle w:val="a9"/>
         <w:numPr>
           <w:ilvl w:val="0"/>
           <w:numId w:val="43"/>
@@ -15571,7 +15823,7 @@
     </w:p>
     <w:p>
       <w:pPr>
-        <w:pStyle w:val="ListParagraph"/>
+        <w:pStyle w:val="a9"/>
         <w:bidi/>
         <w:ind w:left="360"/>
         <w:rPr>
@@ -15774,7 +16026,7 @@
     </w:p>
     <w:p>
       <w:pPr>
-        <w:pStyle w:val="ListParagraph"/>
+        <w:pStyle w:val="a9"/>
         <w:bidi/>
         <w:ind w:left="360"/>
         <w:rPr>
@@ -15914,7 +16166,7 @@
     </w:p>
     <w:p>
       <w:pPr>
-        <w:pStyle w:val="ListParagraph"/>
+        <w:pStyle w:val="a9"/>
         <w:bidi/>
         <w:ind w:left="360"/>
         <w:rPr>
@@ -16105,7 +16357,7 @@
     </w:p>
     <w:p>
       <w:pPr>
-        <w:pStyle w:val="ListParagraph"/>
+        <w:pStyle w:val="a9"/>
         <w:bidi/>
         <w:ind w:left="360"/>
         <w:rPr>
@@ -16194,7 +16446,7 @@
     </w:p>
     <w:p>
       <w:pPr>
-        <w:pStyle w:val="ListParagraph"/>
+        <w:pStyle w:val="a9"/>
         <w:bidi/>
         <w:ind w:left="360"/>
         <w:rPr>
@@ -16349,7 +16601,7 @@
     </w:p>
     <w:p>
       <w:pPr>
-        <w:pStyle w:val="ListParagraph"/>
+        <w:pStyle w:val="a9"/>
         <w:numPr>
           <w:ilvl w:val="0"/>
           <w:numId w:val="48"/>
@@ -16377,7 +16629,7 @@
     </w:p>
     <w:p>
       <w:pPr>
-        <w:pStyle w:val="ListParagraph"/>
+        <w:pStyle w:val="a9"/>
         <w:bidi/>
         <w:ind w:left="360"/>
         <w:rPr>
@@ -16449,7 +16701,7 @@
     </w:p>
     <w:p>
       <w:pPr>
-        <w:pStyle w:val="ListParagraph"/>
+        <w:pStyle w:val="a9"/>
         <w:bidi/>
         <w:ind w:left="360"/>
         <w:rPr>
@@ -16475,7 +16727,7 @@
     </w:p>
     <w:p>
       <w:pPr>
-        <w:pStyle w:val="ListParagraph"/>
+        <w:pStyle w:val="a9"/>
         <w:bidi/>
         <w:ind w:left="360"/>
         <w:rPr>
@@ -16589,7 +16841,7 @@
     </w:p>
     <w:p>
       <w:pPr>
-        <w:pStyle w:val="ListParagraph"/>
+        <w:pStyle w:val="a9"/>
         <w:bidi/>
         <w:ind w:left="360"/>
         <w:rPr>
@@ -16615,7 +16867,7 @@
     </w:p>
     <w:p>
       <w:pPr>
-        <w:pStyle w:val="ListParagraph"/>
+        <w:pStyle w:val="a9"/>
         <w:bidi/>
         <w:ind w:left="360"/>
         <w:rPr>
@@ -16687,7 +16939,7 @@
     </w:p>
     <w:p>
       <w:pPr>
-        <w:pStyle w:val="ListParagraph"/>
+        <w:pStyle w:val="a9"/>
         <w:bidi/>
         <w:ind w:left="360"/>
         <w:rPr>
@@ -16770,7 +17022,7 @@
     </w:p>
     <w:p>
       <w:pPr>
-        <w:pStyle w:val="ListParagraph"/>
+        <w:pStyle w:val="a9"/>
         <w:bidi/>
         <w:ind w:left="360"/>
         <w:rPr>
@@ -16842,7 +17094,7 @@
     </w:p>
     <w:p>
       <w:pPr>
-        <w:pStyle w:val="ListParagraph"/>
+        <w:pStyle w:val="a9"/>
         <w:bidi/>
         <w:ind w:left="360"/>
         <w:rPr>
@@ -16868,7 +17120,7 @@
     </w:p>
     <w:p>
       <w:pPr>
-        <w:pStyle w:val="ListParagraph"/>
+        <w:pStyle w:val="a9"/>
         <w:bidi/>
         <w:ind w:left="360"/>
         <w:rPr>
@@ -17077,7 +17329,7 @@
     </w:p>
     <w:p>
       <w:pPr>
-        <w:pStyle w:val="ListParagraph"/>
+        <w:pStyle w:val="a9"/>
         <w:bidi/>
         <w:ind w:left="360"/>
         <w:rPr>
@@ -17103,7 +17355,7 @@
     </w:p>
     <w:p>
       <w:pPr>
-        <w:pStyle w:val="ListParagraph"/>
+        <w:pStyle w:val="a9"/>
         <w:bidi/>
         <w:ind w:left="360"/>
         <w:rPr>
@@ -17129,7 +17381,7 @@
     </w:p>
     <w:p>
       <w:pPr>
-        <w:pStyle w:val="ListParagraph"/>
+        <w:pStyle w:val="a9"/>
         <w:bidi/>
         <w:ind w:left="360"/>
         <w:rPr>
@@ -17155,7 +17407,7 @@
     </w:p>
     <w:p>
       <w:pPr>
-        <w:pStyle w:val="ListParagraph"/>
+        <w:pStyle w:val="a9"/>
         <w:bidi/>
         <w:ind w:left="360"/>
         <w:rPr>
@@ -17405,7 +17657,7 @@
     </w:p>
     <w:p>
       <w:pPr>
-        <w:pStyle w:val="ListParagraph"/>
+        <w:pStyle w:val="a9"/>
         <w:bidi/>
         <w:ind w:left="360"/>
         <w:rPr>
@@ -17426,36 +17678,12 @@
           <w:rtl/>
           <w:lang w:val="en-GB" w:bidi="he-IL"/>
         </w:rPr>
-        <w:t xml:space="preserve">בפועל, עבור הקלט הנתון, אנו רואים שמחיר הפתרונות אכן זהה לכל המפות כמצופה, אבל מספר המצבים שפותחו גדול יותר </w:t>
-      </w:r>
-      <w:proofErr w:type="spellStart"/>
-      <w:r>
-        <w:rPr>
-          <w:rFonts w:eastAsiaTheme="minorEastAsia" w:hint="cs"/>
-          <w:color w:val="156082" w:themeColor="accent1"/>
-          <w:sz w:val="24"/>
-          <w:szCs w:val="24"/>
-          <w:rtl/>
-          <w:lang w:val="en-GB" w:bidi="he-IL"/>
-        </w:rPr>
-        <w:t>בקצת</w:t>
-      </w:r>
-      <w:proofErr w:type="spellEnd"/>
-      <w:r>
-        <w:rPr>
-          <w:rFonts w:eastAsiaTheme="minorEastAsia" w:hint="cs"/>
-          <w:color w:val="156082" w:themeColor="accent1"/>
-          <w:sz w:val="24"/>
-          <w:szCs w:val="24"/>
-          <w:rtl/>
-          <w:lang w:val="en-GB" w:bidi="he-IL"/>
-        </w:rPr>
-        <w:t xml:space="preserve"> (4 מצבים) רק עבור המפה הראשונה ועבור שאר המפות מספר המצבים זהה.</w:t>
+        <w:t>בפועל, עבור הקלט הנתון, אנו רואים שמחיר הפתרונות אכן זהה לכל המפות כמצופה, אבל מספר המצבים שפותחו גדול יותר בקצת (4 מצבים) רק עבור המפה הראשונה ועבור שאר המפות מספר המצבים זהה.</w:t>
       </w:r>
     </w:p>
     <w:p>
       <w:pPr>
-        <w:pStyle w:val="ListParagraph"/>
+        <w:pStyle w:val="a9"/>
         <w:bidi/>
         <w:ind w:left="360"/>
         <w:rPr>
@@ -17481,7 +17709,7 @@
     </w:p>
     <w:p>
       <w:pPr>
-        <w:pStyle w:val="ListParagraph"/>
+        <w:pStyle w:val="a9"/>
         <w:bidi/>
         <w:ind w:left="360"/>
         <w:rPr>
@@ -17578,7 +17806,7 @@
     </w:p>
     <w:p>
       <w:pPr>
-        <w:pStyle w:val="ListParagraph"/>
+        <w:pStyle w:val="a9"/>
         <w:bidi/>
         <w:ind w:left="360"/>
         <w:rPr>
@@ -17675,7 +17903,7 @@
     </w:p>
     <w:p>
       <w:pPr>
-        <w:pStyle w:val="ListParagraph"/>
+        <w:pStyle w:val="a9"/>
         <w:bidi/>
         <w:ind w:left="360"/>
         <w:rPr>
@@ -17701,7 +17929,7 @@
     </w:p>
     <w:p>
       <w:pPr>
-        <w:pStyle w:val="ListParagraph"/>
+        <w:pStyle w:val="a9"/>
         <w:bidi/>
         <w:ind w:left="360"/>
         <w:rPr>
@@ -17798,7 +18026,7 @@
     </w:p>
     <w:p>
       <w:pPr>
-        <w:pStyle w:val="ListParagraph"/>
+        <w:pStyle w:val="a9"/>
         <w:bidi/>
         <w:ind w:left="360"/>
         <w:rPr>
@@ -17963,7 +18191,7 @@
     </w:p>
     <w:p>
       <w:pPr>
-        <w:pStyle w:val="ListParagraph"/>
+        <w:pStyle w:val="a9"/>
         <w:numPr>
           <w:ilvl w:val="0"/>
           <w:numId w:val="42"/>
@@ -18014,7 +18242,7 @@
     </w:p>
     <w:p>
       <w:pPr>
-        <w:pStyle w:val="ListParagraph"/>
+        <w:pStyle w:val="a9"/>
         <w:numPr>
           <w:ilvl w:val="0"/>
           <w:numId w:val="42"/>
@@ -18100,7 +18328,7 @@
     </w:p>
     <w:p>
       <w:pPr>
-        <w:pStyle w:val="ListParagraph"/>
+        <w:pStyle w:val="a9"/>
         <w:numPr>
           <w:ilvl w:val="0"/>
           <w:numId w:val="42"/>
@@ -18150,7 +18378,7 @@
     </w:p>
     <w:p>
       <w:pPr>
-        <w:pStyle w:val="ListParagraph"/>
+        <w:pStyle w:val="a9"/>
         <w:bidi/>
         <w:ind w:left="360"/>
         <w:rPr>
@@ -18198,7 +18426,7 @@
     </w:p>
     <w:p>
       <w:pPr>
-        <w:pStyle w:val="ListParagraph"/>
+        <w:pStyle w:val="a9"/>
         <w:bidi/>
         <w:ind w:left="360"/>
         <w:rPr>
@@ -18235,7 +18463,7 @@
     </w:p>
     <w:p>
       <w:pPr>
-        <w:pStyle w:val="ListParagraph"/>
+        <w:pStyle w:val="a9"/>
         <w:bidi/>
         <w:ind w:left="360"/>
         <w:rPr>
@@ -18261,7 +18489,7 @@
     </w:p>
     <w:p>
       <w:pPr>
-        <w:pStyle w:val="ListParagraph"/>
+        <w:pStyle w:val="a9"/>
         <w:bidi/>
         <w:ind w:left="360"/>
         <w:rPr>
@@ -18287,7 +18515,7 @@
     </w:p>
     <w:p>
       <w:pPr>
-        <w:pStyle w:val="ListParagraph"/>
+        <w:pStyle w:val="a9"/>
         <w:bidi/>
         <w:ind w:left="360"/>
         <w:rPr>
@@ -18313,7 +18541,7 @@
     </w:p>
     <w:p>
       <w:pPr>
-        <w:pStyle w:val="ListParagraph"/>
+        <w:pStyle w:val="a9"/>
         <w:bidi/>
         <w:ind w:left="360"/>
         <w:rPr>
@@ -18339,7 +18567,7 @@
     </w:p>
     <w:p>
       <w:pPr>
-        <w:pStyle w:val="ListParagraph"/>
+        <w:pStyle w:val="a9"/>
         <w:bidi/>
         <w:ind w:left="360"/>
         <w:rPr>
@@ -18404,7 +18632,6 @@
         </w:rPr>
         <w:t xml:space="preserve"> במסמך יש מילה שלא אמורה להיות שם, נסמן את המקום שלה ב</w:t>
       </w:r>
-      <w:proofErr w:type="spellStart"/>
       <w:r>
         <w:rPr>
           <w:rFonts w:eastAsiaTheme="minorEastAsia"/>
@@ -18415,7 +18642,6 @@
         </w:rPr>
         <w:t>i</w:t>
       </w:r>
-      <w:proofErr w:type="spellEnd"/>
       <w:r>
         <w:rPr>
           <w:rFonts w:eastAsiaTheme="minorEastAsia" w:hint="cs"/>
@@ -18441,7 +18667,7 @@
     </w:p>
     <w:p>
       <w:pPr>
-        <w:pStyle w:val="ListParagraph"/>
+        <w:pStyle w:val="a9"/>
         <w:numPr>
           <w:ilvl w:val="0"/>
           <w:numId w:val="42"/>
@@ -18469,7 +18695,7 @@
     </w:p>
     <w:p>
       <w:pPr>
-        <w:pStyle w:val="ListParagraph"/>
+        <w:pStyle w:val="a9"/>
         <w:bidi/>
         <w:ind w:left="360"/>
         <w:rPr>
@@ -18495,7 +18721,7 @@
     </w:p>
     <w:p>
       <w:pPr>
-        <w:pStyle w:val="ListParagraph"/>
+        <w:pStyle w:val="a9"/>
         <w:numPr>
           <w:ilvl w:val="0"/>
           <w:numId w:val="42"/>
@@ -18523,7 +18749,7 @@
     </w:p>
     <w:p>
       <w:pPr>
-        <w:pStyle w:val="ListParagraph"/>
+        <w:pStyle w:val="a9"/>
         <w:bidi/>
         <w:ind w:left="360"/>
         <w:rPr>
@@ -18548,7 +18774,7 @@
     </w:p>
     <w:p>
       <w:pPr>
-        <w:pStyle w:val="ListParagraph"/>
+        <w:pStyle w:val="a9"/>
         <w:bidi/>
         <w:ind w:left="360"/>
         <w:rPr>
@@ -23436,15 +23662,15 @@
     <w:lsdException w:name="Unresolved Mention" w:semiHidden="1" w:unhideWhenUsed="1"/>
     <w:lsdException w:name="Smart Link" w:semiHidden="1" w:unhideWhenUsed="1"/>
   </w:latentStyles>
-  <w:style w:type="paragraph" w:default="1" w:styleId="Normal">
+  <w:style w:type="paragraph" w:default="1" w:styleId="a">
     <w:name w:val="Normal"/>
     <w:qFormat/>
   </w:style>
-  <w:style w:type="paragraph" w:styleId="Heading1">
+  <w:style w:type="paragraph" w:styleId="10">
     <w:name w:val="heading 1"/>
-    <w:basedOn w:val="Normal"/>
-    <w:next w:val="Normal"/>
-    <w:link w:val="Heading1Char"/>
+    <w:basedOn w:val="a"/>
+    <w:next w:val="a"/>
+    <w:link w:val="11"/>
     <w:uiPriority w:val="9"/>
     <w:qFormat/>
     <w:rsid w:val="00CE66BA"/>
@@ -23461,11 +23687,11 @@
       <w:szCs w:val="40"/>
     </w:rPr>
   </w:style>
-  <w:style w:type="paragraph" w:styleId="Heading2">
+  <w:style w:type="paragraph" w:styleId="2">
     <w:name w:val="heading 2"/>
-    <w:basedOn w:val="Normal"/>
-    <w:next w:val="Normal"/>
-    <w:link w:val="Heading2Char"/>
+    <w:basedOn w:val="a"/>
+    <w:next w:val="a"/>
+    <w:link w:val="20"/>
     <w:uiPriority w:val="9"/>
     <w:semiHidden/>
     <w:unhideWhenUsed/>
@@ -23484,11 +23710,11 @@
       <w:szCs w:val="32"/>
     </w:rPr>
   </w:style>
-  <w:style w:type="paragraph" w:styleId="Heading3">
+  <w:style w:type="paragraph" w:styleId="3">
     <w:name w:val="heading 3"/>
-    <w:basedOn w:val="Normal"/>
-    <w:next w:val="Normal"/>
-    <w:link w:val="Heading3Char"/>
+    <w:basedOn w:val="a"/>
+    <w:next w:val="a"/>
+    <w:link w:val="30"/>
     <w:uiPriority w:val="9"/>
     <w:semiHidden/>
     <w:unhideWhenUsed/>
@@ -23507,11 +23733,11 @@
       <w:szCs w:val="28"/>
     </w:rPr>
   </w:style>
-  <w:style w:type="paragraph" w:styleId="Heading4">
+  <w:style w:type="paragraph" w:styleId="4">
     <w:name w:val="heading 4"/>
-    <w:basedOn w:val="Normal"/>
-    <w:next w:val="Normal"/>
-    <w:link w:val="Heading4Char"/>
+    <w:basedOn w:val="a"/>
+    <w:next w:val="a"/>
+    <w:link w:val="40"/>
     <w:uiPriority w:val="9"/>
     <w:semiHidden/>
     <w:unhideWhenUsed/>
@@ -23530,11 +23756,11 @@
       <w:color w:val="0F4761" w:themeColor="accent1" w:themeShade="BF"/>
     </w:rPr>
   </w:style>
-  <w:style w:type="paragraph" w:styleId="Heading5">
+  <w:style w:type="paragraph" w:styleId="5">
     <w:name w:val="heading 5"/>
-    <w:basedOn w:val="Normal"/>
-    <w:next w:val="Normal"/>
-    <w:link w:val="Heading5Char"/>
+    <w:basedOn w:val="a"/>
+    <w:next w:val="a"/>
+    <w:link w:val="50"/>
     <w:uiPriority w:val="9"/>
     <w:semiHidden/>
     <w:unhideWhenUsed/>
@@ -23551,11 +23777,11 @@
       <w:color w:val="0F4761" w:themeColor="accent1" w:themeShade="BF"/>
     </w:rPr>
   </w:style>
-  <w:style w:type="paragraph" w:styleId="Heading6">
+  <w:style w:type="paragraph" w:styleId="6">
     <w:name w:val="heading 6"/>
-    <w:basedOn w:val="Normal"/>
-    <w:next w:val="Normal"/>
-    <w:link w:val="Heading6Char"/>
+    <w:basedOn w:val="a"/>
+    <w:next w:val="a"/>
+    <w:link w:val="60"/>
     <w:uiPriority w:val="9"/>
     <w:semiHidden/>
     <w:unhideWhenUsed/>
@@ -23574,11 +23800,11 @@
       <w:color w:val="595959" w:themeColor="text1" w:themeTint="A6"/>
     </w:rPr>
   </w:style>
-  <w:style w:type="paragraph" w:styleId="Heading7">
+  <w:style w:type="paragraph" w:styleId="7">
     <w:name w:val="heading 7"/>
-    <w:basedOn w:val="Normal"/>
-    <w:next w:val="Normal"/>
-    <w:link w:val="Heading7Char"/>
+    <w:basedOn w:val="a"/>
+    <w:next w:val="a"/>
+    <w:link w:val="70"/>
     <w:uiPriority w:val="9"/>
     <w:semiHidden/>
     <w:unhideWhenUsed/>
@@ -23595,11 +23821,11 @@
       <w:color w:val="595959" w:themeColor="text1" w:themeTint="A6"/>
     </w:rPr>
   </w:style>
-  <w:style w:type="paragraph" w:styleId="Heading8">
+  <w:style w:type="paragraph" w:styleId="8">
     <w:name w:val="heading 8"/>
-    <w:basedOn w:val="Normal"/>
-    <w:next w:val="Normal"/>
-    <w:link w:val="Heading8Char"/>
+    <w:basedOn w:val="a"/>
+    <w:next w:val="a"/>
+    <w:link w:val="80"/>
     <w:uiPriority w:val="9"/>
     <w:semiHidden/>
     <w:unhideWhenUsed/>
@@ -23618,11 +23844,11 @@
       <w:color w:val="272727" w:themeColor="text1" w:themeTint="D8"/>
     </w:rPr>
   </w:style>
-  <w:style w:type="paragraph" w:styleId="Heading9">
+  <w:style w:type="paragraph" w:styleId="9">
     <w:name w:val="heading 9"/>
-    <w:basedOn w:val="Normal"/>
-    <w:next w:val="Normal"/>
-    <w:link w:val="Heading9Char"/>
+    <w:basedOn w:val="a"/>
+    <w:next w:val="a"/>
+    <w:link w:val="90"/>
     <w:uiPriority w:val="9"/>
     <w:semiHidden/>
     <w:unhideWhenUsed/>
@@ -23639,13 +23865,13 @@
       <w:color w:val="272727" w:themeColor="text1" w:themeTint="D8"/>
     </w:rPr>
   </w:style>
-  <w:style w:type="character" w:default="1" w:styleId="DefaultParagraphFont">
+  <w:style w:type="character" w:default="1" w:styleId="a0">
     <w:name w:val="Default Paragraph Font"/>
     <w:uiPriority w:val="1"/>
     <w:semiHidden/>
     <w:unhideWhenUsed/>
   </w:style>
-  <w:style w:type="table" w:default="1" w:styleId="TableNormal">
+  <w:style w:type="table" w:default="1" w:styleId="a1">
     <w:name w:val="Normal Table"/>
     <w:uiPriority w:val="99"/>
     <w:semiHidden/>
@@ -23660,16 +23886,16 @@
       </w:tblCellMar>
     </w:tblPr>
   </w:style>
-  <w:style w:type="numbering" w:default="1" w:styleId="NoList">
+  <w:style w:type="numbering" w:default="1" w:styleId="a2">
     <w:name w:val="No List"/>
     <w:uiPriority w:val="99"/>
     <w:semiHidden/>
     <w:unhideWhenUsed/>
   </w:style>
-  <w:style w:type="character" w:customStyle="1" w:styleId="Heading1Char">
-    <w:name w:val="Heading 1 Char"/>
-    <w:basedOn w:val="DefaultParagraphFont"/>
-    <w:link w:val="Heading1"/>
+  <w:style w:type="character" w:customStyle="1" w:styleId="11">
+    <w:name w:val="כותרת 1 תו"/>
+    <w:basedOn w:val="a0"/>
+    <w:link w:val="10"/>
     <w:uiPriority w:val="9"/>
     <w:rsid w:val="00CE66BA"/>
     <w:rPr>
@@ -23679,10 +23905,10 @@
       <w:szCs w:val="40"/>
     </w:rPr>
   </w:style>
-  <w:style w:type="character" w:customStyle="1" w:styleId="Heading2Char">
-    <w:name w:val="Heading 2 Char"/>
-    <w:basedOn w:val="DefaultParagraphFont"/>
-    <w:link w:val="Heading2"/>
+  <w:style w:type="character" w:customStyle="1" w:styleId="20">
+    <w:name w:val="כותרת 2 תו"/>
+    <w:basedOn w:val="a0"/>
+    <w:link w:val="2"/>
     <w:uiPriority w:val="9"/>
     <w:semiHidden/>
     <w:rsid w:val="00CE66BA"/>
@@ -23693,10 +23919,10 @@
       <w:szCs w:val="32"/>
     </w:rPr>
   </w:style>
-  <w:style w:type="character" w:customStyle="1" w:styleId="Heading3Char">
-    <w:name w:val="Heading 3 Char"/>
-    <w:basedOn w:val="DefaultParagraphFont"/>
-    <w:link w:val="Heading3"/>
+  <w:style w:type="character" w:customStyle="1" w:styleId="30">
+    <w:name w:val="כותרת 3 תו"/>
+    <w:basedOn w:val="a0"/>
+    <w:link w:val="3"/>
     <w:uiPriority w:val="9"/>
     <w:semiHidden/>
     <w:rsid w:val="00CE66BA"/>
@@ -23707,10 +23933,10 @@
       <w:szCs w:val="28"/>
     </w:rPr>
   </w:style>
-  <w:style w:type="character" w:customStyle="1" w:styleId="Heading4Char">
-    <w:name w:val="Heading 4 Char"/>
-    <w:basedOn w:val="DefaultParagraphFont"/>
-    <w:link w:val="Heading4"/>
+  <w:style w:type="character" w:customStyle="1" w:styleId="40">
+    <w:name w:val="כותרת 4 תו"/>
+    <w:basedOn w:val="a0"/>
+    <w:link w:val="4"/>
     <w:uiPriority w:val="9"/>
     <w:semiHidden/>
     <w:rsid w:val="00CE66BA"/>
@@ -23721,10 +23947,10 @@
       <w:color w:val="0F4761" w:themeColor="accent1" w:themeShade="BF"/>
     </w:rPr>
   </w:style>
-  <w:style w:type="character" w:customStyle="1" w:styleId="Heading5Char">
-    <w:name w:val="Heading 5 Char"/>
-    <w:basedOn w:val="DefaultParagraphFont"/>
-    <w:link w:val="Heading5"/>
+  <w:style w:type="character" w:customStyle="1" w:styleId="50">
+    <w:name w:val="כותרת 5 תו"/>
+    <w:basedOn w:val="a0"/>
+    <w:link w:val="5"/>
     <w:uiPriority w:val="9"/>
     <w:semiHidden/>
     <w:rsid w:val="00CE66BA"/>
@@ -23733,10 +23959,10 @@
       <w:color w:val="0F4761" w:themeColor="accent1" w:themeShade="BF"/>
     </w:rPr>
   </w:style>
-  <w:style w:type="character" w:customStyle="1" w:styleId="Heading6Char">
-    <w:name w:val="Heading 6 Char"/>
-    <w:basedOn w:val="DefaultParagraphFont"/>
-    <w:link w:val="Heading6"/>
+  <w:style w:type="character" w:customStyle="1" w:styleId="60">
+    <w:name w:val="כותרת 6 תו"/>
+    <w:basedOn w:val="a0"/>
+    <w:link w:val="6"/>
     <w:uiPriority w:val="9"/>
     <w:semiHidden/>
     <w:rsid w:val="00CE66BA"/>
@@ -23747,10 +23973,10 @@
       <w:color w:val="595959" w:themeColor="text1" w:themeTint="A6"/>
     </w:rPr>
   </w:style>
-  <w:style w:type="character" w:customStyle="1" w:styleId="Heading7Char">
-    <w:name w:val="Heading 7 Char"/>
-    <w:basedOn w:val="DefaultParagraphFont"/>
-    <w:link w:val="Heading7"/>
+  <w:style w:type="character" w:customStyle="1" w:styleId="70">
+    <w:name w:val="כותרת 7 תו"/>
+    <w:basedOn w:val="a0"/>
+    <w:link w:val="7"/>
     <w:uiPriority w:val="9"/>
     <w:semiHidden/>
     <w:rsid w:val="00CE66BA"/>
@@ -23759,10 +23985,10 @@
       <w:color w:val="595959" w:themeColor="text1" w:themeTint="A6"/>
     </w:rPr>
   </w:style>
-  <w:style w:type="character" w:customStyle="1" w:styleId="Heading8Char">
-    <w:name w:val="Heading 8 Char"/>
-    <w:basedOn w:val="DefaultParagraphFont"/>
-    <w:link w:val="Heading8"/>
+  <w:style w:type="character" w:customStyle="1" w:styleId="80">
+    <w:name w:val="כותרת 8 תו"/>
+    <w:basedOn w:val="a0"/>
+    <w:link w:val="8"/>
     <w:uiPriority w:val="9"/>
     <w:semiHidden/>
     <w:rsid w:val="00CE66BA"/>
@@ -23773,10 +23999,10 @@
       <w:color w:val="272727" w:themeColor="text1" w:themeTint="D8"/>
     </w:rPr>
   </w:style>
-  <w:style w:type="character" w:customStyle="1" w:styleId="Heading9Char">
-    <w:name w:val="Heading 9 Char"/>
-    <w:basedOn w:val="DefaultParagraphFont"/>
-    <w:link w:val="Heading9"/>
+  <w:style w:type="character" w:customStyle="1" w:styleId="90">
+    <w:name w:val="כותרת 9 תו"/>
+    <w:basedOn w:val="a0"/>
+    <w:link w:val="9"/>
     <w:uiPriority w:val="9"/>
     <w:semiHidden/>
     <w:rsid w:val="00CE66BA"/>
@@ -23785,11 +24011,11 @@
       <w:color w:val="272727" w:themeColor="text1" w:themeTint="D8"/>
     </w:rPr>
   </w:style>
-  <w:style w:type="paragraph" w:styleId="Title">
+  <w:style w:type="paragraph" w:styleId="a3">
     <w:name w:val="Title"/>
-    <w:basedOn w:val="Normal"/>
-    <w:next w:val="Normal"/>
-    <w:link w:val="TitleChar"/>
+    <w:basedOn w:val="a"/>
+    <w:next w:val="a"/>
+    <w:link w:val="a4"/>
     <w:uiPriority w:val="10"/>
     <w:qFormat/>
     <w:rsid w:val="00CE66BA"/>
@@ -23805,10 +24031,10 @@
       <w:szCs w:val="56"/>
     </w:rPr>
   </w:style>
-  <w:style w:type="character" w:customStyle="1" w:styleId="TitleChar">
-    <w:name w:val="Title Char"/>
-    <w:basedOn w:val="DefaultParagraphFont"/>
-    <w:link w:val="Title"/>
+  <w:style w:type="character" w:customStyle="1" w:styleId="a4">
+    <w:name w:val="כותרת טקסט תו"/>
+    <w:basedOn w:val="a0"/>
+    <w:link w:val="a3"/>
     <w:uiPriority w:val="10"/>
     <w:rsid w:val="00CE66BA"/>
     <w:rPr>
@@ -23819,11 +24045,11 @@
       <w:szCs w:val="56"/>
     </w:rPr>
   </w:style>
-  <w:style w:type="paragraph" w:styleId="Subtitle">
+  <w:style w:type="paragraph" w:styleId="a5">
     <w:name w:val="Subtitle"/>
-    <w:basedOn w:val="Normal"/>
-    <w:next w:val="Normal"/>
-    <w:link w:val="SubtitleChar"/>
+    <w:basedOn w:val="a"/>
+    <w:next w:val="a"/>
+    <w:link w:val="a6"/>
     <w:uiPriority w:val="11"/>
     <w:qFormat/>
     <w:rsid w:val="00CE66BA"/>
@@ -23840,10 +24066,10 @@
       <w:szCs w:val="28"/>
     </w:rPr>
   </w:style>
-  <w:style w:type="character" w:customStyle="1" w:styleId="SubtitleChar">
-    <w:name w:val="Subtitle Char"/>
-    <w:basedOn w:val="DefaultParagraphFont"/>
-    <w:link w:val="Subtitle"/>
+  <w:style w:type="character" w:customStyle="1" w:styleId="a6">
+    <w:name w:val="כותרת משנה תו"/>
+    <w:basedOn w:val="a0"/>
+    <w:link w:val="a5"/>
     <w:uiPriority w:val="11"/>
     <w:rsid w:val="00CE66BA"/>
     <w:rPr>
@@ -23854,11 +24080,11 @@
       <w:szCs w:val="28"/>
     </w:rPr>
   </w:style>
-  <w:style w:type="paragraph" w:styleId="Quote">
+  <w:style w:type="paragraph" w:styleId="a7">
     <w:name w:val="Quote"/>
-    <w:basedOn w:val="Normal"/>
-    <w:next w:val="Normal"/>
-    <w:link w:val="QuoteChar"/>
+    <w:basedOn w:val="a"/>
+    <w:next w:val="a"/>
+    <w:link w:val="a8"/>
     <w:uiPriority w:val="29"/>
     <w:qFormat/>
     <w:rsid w:val="00CE66BA"/>
@@ -23872,10 +24098,10 @@
       <w:color w:val="404040" w:themeColor="text1" w:themeTint="BF"/>
     </w:rPr>
   </w:style>
-  <w:style w:type="character" w:customStyle="1" w:styleId="QuoteChar">
-    <w:name w:val="Quote Char"/>
-    <w:basedOn w:val="DefaultParagraphFont"/>
-    <w:link w:val="Quote"/>
+  <w:style w:type="character" w:customStyle="1" w:styleId="a8">
+    <w:name w:val="ציטוט תו"/>
+    <w:basedOn w:val="a0"/>
+    <w:link w:val="a7"/>
     <w:uiPriority w:val="29"/>
     <w:rsid w:val="00CE66BA"/>
     <w:rPr>
@@ -23884,9 +24110,9 @@
       <w:color w:val="404040" w:themeColor="text1" w:themeTint="BF"/>
     </w:rPr>
   </w:style>
-  <w:style w:type="paragraph" w:styleId="ListParagraph">
+  <w:style w:type="paragraph" w:styleId="a9">
     <w:name w:val="List Paragraph"/>
-    <w:basedOn w:val="Normal"/>
+    <w:basedOn w:val="a"/>
     <w:uiPriority w:val="34"/>
     <w:qFormat/>
     <w:rsid w:val="00CE66BA"/>
@@ -23895,9 +24121,9 @@
       <w:contextualSpacing/>
     </w:pPr>
   </w:style>
-  <w:style w:type="character" w:styleId="IntenseEmphasis">
+  <w:style w:type="character" w:styleId="aa">
     <w:name w:val="Intense Emphasis"/>
-    <w:basedOn w:val="DefaultParagraphFont"/>
+    <w:basedOn w:val="a0"/>
     <w:uiPriority w:val="21"/>
     <w:qFormat/>
     <w:rsid w:val="00CE66BA"/>
@@ -23907,11 +24133,11 @@
       <w:color w:val="0F4761" w:themeColor="accent1" w:themeShade="BF"/>
     </w:rPr>
   </w:style>
-  <w:style w:type="paragraph" w:styleId="IntenseQuote">
+  <w:style w:type="paragraph" w:styleId="ab">
     <w:name w:val="Intense Quote"/>
-    <w:basedOn w:val="Normal"/>
-    <w:next w:val="Normal"/>
-    <w:link w:val="IntenseQuoteChar"/>
+    <w:basedOn w:val="a"/>
+    <w:next w:val="a"/>
+    <w:link w:val="ac"/>
     <w:uiPriority w:val="30"/>
     <w:qFormat/>
     <w:rsid w:val="00CE66BA"/>
@@ -23930,10 +24156,10 @@
       <w:color w:val="0F4761" w:themeColor="accent1" w:themeShade="BF"/>
     </w:rPr>
   </w:style>
-  <w:style w:type="character" w:customStyle="1" w:styleId="IntenseQuoteChar">
-    <w:name w:val="Intense Quote Char"/>
-    <w:basedOn w:val="DefaultParagraphFont"/>
-    <w:link w:val="IntenseQuote"/>
+  <w:style w:type="character" w:customStyle="1" w:styleId="ac">
+    <w:name w:val="ציטוט חזק תו"/>
+    <w:basedOn w:val="a0"/>
+    <w:link w:val="ab"/>
     <w:uiPriority w:val="30"/>
     <w:rsid w:val="00CE66BA"/>
     <w:rPr>
@@ -23942,9 +24168,9 @@
       <w:color w:val="0F4761" w:themeColor="accent1" w:themeShade="BF"/>
     </w:rPr>
   </w:style>
-  <w:style w:type="character" w:styleId="IntenseReference">
+  <w:style w:type="character" w:styleId="ad">
     <w:name w:val="Intense Reference"/>
-    <w:basedOn w:val="DefaultParagraphFont"/>
+    <w:basedOn w:val="a0"/>
     <w:uiPriority w:val="32"/>
     <w:qFormat/>
     <w:rsid w:val="00CE66BA"/>
@@ -23956,9 +24182,9 @@
       <w:spacing w:val="5"/>
     </w:rPr>
   </w:style>
-  <w:style w:type="character" w:styleId="PlaceholderText">
+  <w:style w:type="character" w:styleId="ae">
     <w:name w:val="Placeholder Text"/>
-    <w:basedOn w:val="DefaultParagraphFont"/>
+    <w:basedOn w:val="a0"/>
     <w:uiPriority w:val="99"/>
     <w:semiHidden/>
     <w:rsid w:val="00A74D3A"/>
@@ -23966,9 +24192,9 @@
       <w:color w:val="666666"/>
     </w:rPr>
   </w:style>
-  <w:style w:type="table" w:styleId="TableGrid">
+  <w:style w:type="table" w:styleId="af">
     <w:name w:val="Table Grid"/>
-    <w:basedOn w:val="TableNormal"/>
+    <w:basedOn w:val="a1"/>
     <w:uiPriority w:val="39"/>
     <w:rsid w:val="001A350E"/>
     <w:pPr>

</xml_diff>